<commit_message>
Docs: Versão final da documentação word
</commit_message>
<xml_diff>
--- a/Documentação HerpSafe/Documentação HerpSafe S3.docx
+++ b/Documentação HerpSafe/Documentação HerpSafe S3.docx
@@ -3305,21 +3305,7 @@
         <w:rPr>
           <w:rFonts w:ascii="Arial" w:eastAsia="Arial" w:hAnsi="Arial" w:cs="Arial"/>
         </w:rPr>
-        <w:t xml:space="preserve">O aquecimento global tem intensificado as temperaturas médias globais, afetando diretamente os ecossistemas que têm nas condições de temperatura e umidade fatores cruciais que impactam diretamente a qualidade de vida dos animais. Entre estes ecossistemas afetados, está o de serpentes criadas em cativeiro.  Estes animais, por serem </w:t>
-      </w:r>
-      <w:proofErr w:type="spellStart"/>
-      <w:r>
-        <w:rPr>
-          <w:rFonts w:ascii="Arial" w:eastAsia="Arial" w:hAnsi="Arial" w:cs="Arial"/>
-        </w:rPr>
-        <w:t>ectotérmicos</w:t>
-      </w:r>
-      <w:proofErr w:type="spellEnd"/>
-      <w:r>
-        <w:rPr>
-          <w:rFonts w:ascii="Arial" w:eastAsia="Arial" w:hAnsi="Arial" w:cs="Arial"/>
-        </w:rPr>
-        <w:t xml:space="preserve">, são extremamente dependentes de fontes externas para regularem sua temperatura corporal. Em cativeiro, a elevação das temperaturas externas pode dificultar a manutenção de condições ambientais ideais nos recintos, deixando o controle preciso de temperatura e umidade ainda mais desafiador. </w:t>
+        <w:t xml:space="preserve">O aquecimento global tem intensificado as temperaturas médias globais, afetando diretamente os ecossistemas que têm nas condições de temperatura e umidade fatores cruciais que impactam diretamente a qualidade de vida dos animais. Entre estes ecossistemas afetados, está o de serpentes criadas em cativeiro.  Estes animais, por serem ectotérmicos, são extremamente dependentes de fontes externas para regularem sua temperatura corporal. Em cativeiro, a elevação das temperaturas externas pode dificultar a manutenção de condições ambientais ideais nos recintos, deixando o controle preciso de temperatura e umidade ainda mais desafiador. </w:t>
       </w:r>
     </w:p>
     <w:p>
@@ -3410,21 +3396,7 @@
         <w:rPr>
           <w:rFonts w:ascii="Arial" w:eastAsia="Arial" w:hAnsi="Arial" w:cs="Arial"/>
         </w:rPr>
-        <w:t xml:space="preserve">Por fim, como apontado pela Animal </w:t>
-      </w:r>
-      <w:proofErr w:type="spellStart"/>
-      <w:r>
-        <w:rPr>
-          <w:rFonts w:ascii="Arial" w:eastAsia="Arial" w:hAnsi="Arial" w:cs="Arial"/>
-        </w:rPr>
-        <w:t>Ethics</w:t>
-      </w:r>
-      <w:proofErr w:type="spellEnd"/>
-      <w:r>
-        <w:rPr>
-          <w:rFonts w:ascii="Arial" w:eastAsia="Arial" w:hAnsi="Arial" w:cs="Arial"/>
-        </w:rPr>
-        <w:t xml:space="preserve">, flutuações de temperatura podem levar à morte de populações inteiras de </w:t>
+        <w:t xml:space="preserve">Por fim, como apontado pela Animal Ethics, flutuações de temperatura podem levar à morte de populações inteiras de </w:t>
       </w:r>
       <w:r>
         <w:rPr>
@@ -3448,21 +3420,7 @@
         <w:rPr>
           <w:rFonts w:ascii="Arial" w:eastAsia="Arial" w:hAnsi="Arial" w:cs="Arial"/>
         </w:rPr>
-        <w:t xml:space="preserve">Portanto, é essencial que os criadouros de serpentes implementem sistemas de controle ambiental mais robustos e eficientes para garantir o bem-estar dos animais em face dos problemas apresentados. E é com esta situação em vista que a </w:t>
-      </w:r>
-      <w:proofErr w:type="spellStart"/>
-      <w:r>
-        <w:rPr>
-          <w:rFonts w:ascii="Arial" w:eastAsia="Arial" w:hAnsi="Arial" w:cs="Arial"/>
-        </w:rPr>
-        <w:t>HerpSafe</w:t>
-      </w:r>
-      <w:proofErr w:type="spellEnd"/>
-      <w:r>
-        <w:rPr>
-          <w:rFonts w:ascii="Arial" w:eastAsia="Arial" w:hAnsi="Arial" w:cs="Arial"/>
-        </w:rPr>
-        <w:t xml:space="preserve"> oferece uma solução completa de monitoramento de temperatura e umidade que permite aos criadores acompanharem, em tempo real, as condições de cada um dos seus recintos, garantindo respostas rápidas conforme a necessidade e melhorando a saúde e o bem-estar de suas serpentes.</w:t>
+        <w:t>Portanto, é essencial que os criadouros de serpentes implementem sistemas de controle ambiental mais robustos e eficientes para garantir o bem-estar dos animais em face dos problemas apresentados. E é com esta situação em vista que a HerpSafe oferece uma solução completa de monitoramento de temperatura e umidade que permite aos criadores acompanharem, em tempo real, as condições de cada um dos seus recintos, garantindo respostas rápidas conforme a necessidade e melhorando a saúde e o bem-estar de suas serpentes.</w:t>
       </w:r>
     </w:p>
     <w:p>
@@ -3684,14 +3642,12 @@
         </w:rPr>
         <w:t xml:space="preserve"> (</w:t>
       </w:r>
-      <w:proofErr w:type="spellStart"/>
       <w:r>
         <w:rPr>
           <w:rFonts w:ascii="Arial" w:eastAsia="Arial" w:hAnsi="Arial" w:cs="Arial"/>
         </w:rPr>
         <w:t>Sreptile</w:t>
       </w:r>
-      <w:proofErr w:type="spellEnd"/>
       <w:r>
         <w:rPr>
           <w:rFonts w:ascii="Arial" w:eastAsia="Arial" w:hAnsi="Arial" w:cs="Arial"/>
@@ -3795,62 +3751,34 @@
           <w:i/>
           <w:iCs/>
         </w:rPr>
-        <w:t xml:space="preserve">Projeção realizada com base nos dados do criatório </w:t>
-      </w:r>
-      <w:proofErr w:type="spellStart"/>
+        <w:t>Projeção realizada com base nos dados do criatório Jibóias Brasil</w:t>
+      </w:r>
       <w:r>
         <w:rPr>
           <w:rFonts w:ascii="Aptos" w:eastAsia="Aptos" w:hAnsi="Aptos" w:cs="Aptos"/>
           <w:i/>
           <w:iCs/>
         </w:rPr>
-        <w:t>Jibóias</w:t>
-      </w:r>
-      <w:proofErr w:type="spellEnd"/>
+        <w:t xml:space="preserve"> e</w:t>
+      </w:r>
       <w:r>
         <w:rPr>
           <w:rFonts w:ascii="Aptos" w:eastAsia="Aptos" w:hAnsi="Aptos" w:cs="Aptos"/>
           <w:i/>
           <w:iCs/>
         </w:rPr>
-        <w:t xml:space="preserve"> Brasil</w:t>
-      </w:r>
-      <w:r>
+        <w:t xml:space="preserve"> Abinpet</w:t>
+      </w:r>
+    </w:p>
+    <w:p>
+      <w:pPr>
+        <w:spacing w:before="240" w:after="240"/>
+        <w:jc w:val="center"/>
         <w:rPr>
           <w:rFonts w:ascii="Aptos" w:eastAsia="Aptos" w:hAnsi="Aptos" w:cs="Aptos"/>
           <w:i/>
           <w:iCs/>
         </w:rPr>
-        <w:t xml:space="preserve"> e</w:t>
-      </w:r>
-      <w:r>
-        <w:rPr>
-          <w:rFonts w:ascii="Aptos" w:eastAsia="Aptos" w:hAnsi="Aptos" w:cs="Aptos"/>
-          <w:i/>
-          <w:iCs/>
-        </w:rPr>
-        <w:t xml:space="preserve"> </w:t>
-      </w:r>
-      <w:proofErr w:type="spellStart"/>
-      <w:r>
-        <w:rPr>
-          <w:rFonts w:ascii="Aptos" w:eastAsia="Aptos" w:hAnsi="Aptos" w:cs="Aptos"/>
-          <w:i/>
-          <w:iCs/>
-        </w:rPr>
-        <w:t>Abinpet</w:t>
-      </w:r>
-      <w:proofErr w:type="spellEnd"/>
-    </w:p>
-    <w:p>
-      <w:pPr>
-        <w:spacing w:before="240" w:after="240"/>
-        <w:jc w:val="center"/>
-        <w:rPr>
-          <w:rFonts w:ascii="Aptos" w:eastAsia="Aptos" w:hAnsi="Aptos" w:cs="Aptos"/>
-          <w:i/>
-          <w:iCs/>
-        </w:rPr>
       </w:pPr>
     </w:p>
     <w:p>
@@ -3933,14 +3861,12 @@
         </w:rPr>
         <w:t xml:space="preserve">citaremos </w:t>
       </w:r>
-      <w:proofErr w:type="spellStart"/>
       <w:r>
         <w:rPr>
           <w:rFonts w:ascii="Arial" w:eastAsia="Arial" w:hAnsi="Arial" w:cs="Arial"/>
         </w:rPr>
         <w:t>Zisiqiao</w:t>
       </w:r>
-      <w:proofErr w:type="spellEnd"/>
       <w:r>
         <w:rPr>
           <w:rFonts w:ascii="Arial" w:eastAsia="Arial" w:hAnsi="Arial" w:cs="Arial"/>
@@ -4664,21 +4590,7 @@
         <w:rPr>
           <w:rFonts w:ascii="Arial" w:eastAsia="Arial" w:hAnsi="Arial" w:cs="Arial"/>
         </w:rPr>
-        <w:t xml:space="preserve">. Uma dessas iniciativas é a implementação de sistemas de monitoramento ambiental automatizados, que permitem o controle preciso desses parâmetros, garantindo o bem-estar dos animais. Por exemplo, dispositivos como o </w:t>
-      </w:r>
-      <w:proofErr w:type="spellStart"/>
-      <w:r>
-        <w:rPr>
-          <w:rFonts w:ascii="Arial" w:eastAsia="Arial" w:hAnsi="Arial" w:cs="Arial"/>
-        </w:rPr>
-        <w:t>MEXBox</w:t>
-      </w:r>
-      <w:proofErr w:type="spellEnd"/>
-      <w:r>
-        <w:rPr>
-          <w:rFonts w:ascii="Arial" w:eastAsia="Arial" w:hAnsi="Arial" w:cs="Arial"/>
-        </w:rPr>
-        <w:t xml:space="preserve"> permitem o monitoramento em tempo real e o controle remoto dos parâmetros ambientais dos recintos, contribuindo para a manutenção de condições ideais para os animais.​</w:t>
+        <w:t>. Uma dessas iniciativas é a implementação de sistemas de monitoramento ambiental automatizados, que permitem o controle preciso desses parâmetros, garantindo o bem-estar dos animais. Por exemplo, dispositivos como o MEXBox permitem o monitoramento em tempo real e o controle remoto dos parâmetros ambientais dos recintos, contribuindo para a manutenção de condições ideais para os animais.​</w:t>
       </w:r>
     </w:p>
     <w:p>
@@ -4821,21 +4733,7 @@
         <w:rPr>
           <w:rFonts w:ascii="Arial" w:eastAsia="Arial" w:hAnsi="Arial" w:cs="Arial"/>
         </w:rPr>
-        <w:t xml:space="preserve">Com base em pesquisa da Unesp referente ao manejo de serpentes em cativeiro (Paiva, </w:t>
-      </w:r>
-      <w:proofErr w:type="spellStart"/>
-      <w:r>
-        <w:rPr>
-          <w:rFonts w:ascii="Arial" w:eastAsia="Arial" w:hAnsi="Arial" w:cs="Arial"/>
-        </w:rPr>
-        <w:t>Barraviera</w:t>
-      </w:r>
-      <w:proofErr w:type="spellEnd"/>
-      <w:r>
-        <w:rPr>
-          <w:rFonts w:ascii="Arial" w:eastAsia="Arial" w:hAnsi="Arial" w:cs="Arial"/>
-        </w:rPr>
-        <w:t xml:space="preserve"> &amp; Araújo Júnior, 2015), estima-se que problemas nas </w:t>
+        <w:t xml:space="preserve">Com base em pesquisa da Unesp referente ao manejo de serpentes em cativeiro (Paiva, Barraviera &amp; Araújo Júnior, 2015), estima-se que problemas nas </w:t>
       </w:r>
       <w:r>
         <w:rPr>
@@ -5606,27 +5504,18 @@
           <w:iCs/>
         </w:rPr>
       </w:pPr>
-    </w:p>
-    <w:p>
-      <w:pPr>
-        <w:pStyle w:val="PargrafodaLista"/>
+      <w:r>
         <w:rPr>
           <w:rFonts w:ascii="Arial" w:eastAsia="Arial" w:hAnsi="Arial" w:cs="Arial"/>
           <w:i/>
           <w:iCs/>
-        </w:rPr>
-      </w:pPr>
-      <w:r>
-        <w:rPr>
-          <w:rFonts w:ascii="Arial" w:eastAsia="Arial" w:hAnsi="Arial" w:cs="Arial"/>
-          <w:i/>
-          <w:iCs/>
+          <w:noProof/>
         </w:rPr>
         <w:drawing>
-          <wp:inline distT="0" distB="0" distL="0" distR="0" wp14:anchorId="7718E65A" wp14:editId="6ABD6D63">
-            <wp:extent cx="4792156" cy="2703195"/>
-            <wp:effectExtent l="0" t="0" r="8890" b="1905"/>
-            <wp:docPr id="1901321266" name="Imagem 1"/>
+          <wp:inline distT="0" distB="0" distL="0" distR="0" wp14:anchorId="73E07C25" wp14:editId="4E5F1717">
+            <wp:extent cx="4791710" cy="2695337"/>
+            <wp:effectExtent l="0" t="0" r="0" b="0"/>
+            <wp:docPr id="1113226831" name="Imagem 2"/>
             <wp:cNvGraphicFramePr>
               <a:graphicFrameLocks xmlns:a="http://schemas.openxmlformats.org/drawingml/2006/main" noChangeAspect="1"/>
             </wp:cNvGraphicFramePr>
@@ -5634,23 +5523,33 @@
               <a:graphicData uri="http://schemas.openxmlformats.org/drawingml/2006/picture">
                 <pic:pic xmlns:pic="http://schemas.openxmlformats.org/drawingml/2006/picture">
                   <pic:nvPicPr>
-                    <pic:cNvPr id="1901321266" name=""/>
-                    <pic:cNvPicPr/>
+                    <pic:cNvPr id="0" name="Picture 2"/>
+                    <pic:cNvPicPr>
+                      <a:picLocks noChangeAspect="1" noChangeArrowheads="1"/>
+                    </pic:cNvPicPr>
                   </pic:nvPicPr>
                   <pic:blipFill>
-                    <a:blip r:embed="rId14"/>
+                    <a:blip r:embed="rId14">
+                      <a:extLst>
+                        <a:ext uri="{28A0092B-C50C-407E-A947-70E740481C1C}">
+                          <a14:useLocalDpi xmlns:a14="http://schemas.microsoft.com/office/drawing/2010/main" val="0"/>
+                        </a:ext>
+                      </a:extLst>
+                    </a:blip>
+                    <a:srcRect/>
                     <a:stretch>
                       <a:fillRect/>
                     </a:stretch>
                   </pic:blipFill>
-                  <pic:spPr>
+                  <pic:spPr bwMode="auto">
                     <a:xfrm>
                       <a:off x="0" y="0"/>
-                      <a:ext cx="4799214" cy="2707176"/>
+                      <a:ext cx="4822739" cy="2712791"/>
                     </a:xfrm>
                     <a:prstGeom prst="rect">
                       <a:avLst/>
                     </a:prstGeom>
+                    <a:noFill/>
                   </pic:spPr>
                 </pic:pic>
               </a:graphicData>
@@ -5678,23 +5577,21 @@
           <w:iCs/>
         </w:rPr>
       </w:pPr>
-    </w:p>
-    <w:p>
-      <w:pPr>
-        <w:pStyle w:val="PargrafodaLista"/>
+      <w:r>
         <w:rPr>
           <w:rFonts w:ascii="Arial" w:eastAsia="Arial" w:hAnsi="Arial" w:cs="Arial"/>
           <w:i/>
           <w:iCs/>
         </w:rPr>
-      </w:pPr>
+        <w:t xml:space="preserve">A primeira etapa do funcionamento do sistema começa com a captura dos dados dentro do recinto das serpentes, onde </w:t>
+      </w:r>
       <w:r>
         <w:rPr>
           <w:rFonts w:ascii="Arial" w:eastAsia="Arial" w:hAnsi="Arial" w:cs="Arial"/>
           <w:i/>
           <w:iCs/>
         </w:rPr>
-        <w:t xml:space="preserve">A primeira etapa do funcionamento do sistema começa com a captura dos dados dentro do recinto das serpentes, onde </w:t>
+        <w:t>a API</w:t>
       </w:r>
       <w:r>
         <w:rPr>
@@ -5702,16 +5599,18 @@
           <w:i/>
           <w:iCs/>
         </w:rPr>
-        <w:t>a API</w:t>
-      </w:r>
-      <w:r>
+        <w:t xml:space="preserve"> DAT-ACQU-INO faz a leitura das variáveis ambientais. Os sensores coletam as informações e enviam para um servidor utilizando Node.js, garantindo que os dados sejam processados e armazenados corretamente.</w:t>
+      </w:r>
+    </w:p>
+    <w:p>
+      <w:pPr>
+        <w:pStyle w:val="PargrafodaLista"/>
         <w:rPr>
           <w:rFonts w:ascii="Arial" w:eastAsia="Arial" w:hAnsi="Arial" w:cs="Arial"/>
           <w:i/>
           <w:iCs/>
         </w:rPr>
-        <w:t xml:space="preserve"> DAT-ACQU-INO faz a leitura das variáveis ambientais. Os sensores coletam as informações e enviam para um servidor utilizando Node.js, garantindo que os dados sejam processados e armazenados corretamente.</w:t>
-      </w:r>
+      </w:pPr>
     </w:p>
     <w:p>
       <w:pPr>
@@ -5722,41 +5621,41 @@
           <w:iCs/>
         </w:rPr>
       </w:pPr>
-    </w:p>
-    <w:p>
-      <w:pPr>
-        <w:pStyle w:val="PargrafodaLista"/>
+      <w:r>
         <w:rPr>
           <w:rFonts w:ascii="Arial" w:eastAsia="Arial" w:hAnsi="Arial" w:cs="Arial"/>
           <w:i/>
           <w:iCs/>
         </w:rPr>
-      </w:pPr>
-      <w:r>
+        <w:t>Após a coleta, os dados são armazenados em um banco de dados MySQL, permitindo a consulta e análise histórica das informações. O sistema web foi desenvolvido utilizando HTML, CSS e JavaScript, para garantir que os usuários consigam visualizar os dados de maneira intuitiva e responsiva. Além disso, a aplicação roda dentro de uma Máquina Virtual, o que ajuda a manter o sistema isolado e mais seguro contra possíveis falhas.</w:t>
+      </w:r>
+    </w:p>
+    <w:p>
+      <w:pPr>
+        <w:pStyle w:val="PargrafodaLista"/>
         <w:rPr>
           <w:rFonts w:ascii="Arial" w:eastAsia="Arial" w:hAnsi="Arial" w:cs="Arial"/>
           <w:i/>
           <w:iCs/>
         </w:rPr>
-        <w:t xml:space="preserve">Após a coleta, os dados são armazenados em um banco de dados MySQL, permitindo a consulta e análise histórica das informações. O sistema web foi desenvolvido utilizando HTML, CSS e </w:t>
-      </w:r>
-      <w:proofErr w:type="spellStart"/>
-      <w:r>
+      </w:pPr>
+    </w:p>
+    <w:p>
+      <w:pPr>
+        <w:pStyle w:val="PargrafodaLista"/>
         <w:rPr>
           <w:rFonts w:ascii="Arial" w:eastAsia="Arial" w:hAnsi="Arial" w:cs="Arial"/>
           <w:i/>
           <w:iCs/>
         </w:rPr>
-        <w:t>JavaScript</w:t>
-      </w:r>
-      <w:proofErr w:type="spellEnd"/>
+      </w:pPr>
       <w:r>
         <w:rPr>
           <w:rFonts w:ascii="Arial" w:eastAsia="Arial" w:hAnsi="Arial" w:cs="Arial"/>
           <w:i/>
           <w:iCs/>
         </w:rPr>
-        <w:t>, para garantir que os usuários consigam visualizar os dados de maneira intuitiva e responsiva. Além disso, a aplicação roda dentro de uma Máquina Virtual, o que ajuda a manter o sistema isolado e mais seguro contra possíveis falhas.</w:t>
+        <w:t>Por fim, os responsáveis pelos criadouros podem acessar os dados remotamente pelo dashboard, utilizando um laptop conectado à internet. A interface permite visualizar gráficos, métricas e tendências, possibilitando um acompanhamento detalhado das condições ambientais e ajudando na tomada de decisões rápidas e eficientes.</w:t>
       </w:r>
     </w:p>
     <w:p>
@@ -5771,38 +5670,11 @@
     </w:p>
     <w:p>
       <w:pPr>
-        <w:pStyle w:val="PargrafodaLista"/>
-        <w:rPr>
-          <w:rFonts w:ascii="Arial" w:eastAsia="Arial" w:hAnsi="Arial" w:cs="Arial"/>
-          <w:i/>
-          <w:iCs/>
-        </w:rPr>
-      </w:pPr>
-      <w:r>
-        <w:rPr>
-          <w:rFonts w:ascii="Arial" w:eastAsia="Arial" w:hAnsi="Arial" w:cs="Arial"/>
-          <w:i/>
-          <w:iCs/>
-        </w:rPr>
-        <w:t>Por fim, os responsáveis pelos criadouros podem acessar os dados remotamente pelo dashboard, utilizando um laptop conectado à internet. A interface permite visualizar gráficos, métricas e tendências, possibilitando um acompanhamento detalhado das condições ambientais e ajudando na tomada de decisões rápidas e eficientes.</w:t>
-      </w:r>
-    </w:p>
-    <w:p>
-      <w:pPr>
-        <w:pStyle w:val="PargrafodaLista"/>
-        <w:rPr>
-          <w:rFonts w:ascii="Arial" w:eastAsia="Arial" w:hAnsi="Arial" w:cs="Arial"/>
-          <w:i/>
-          <w:iCs/>
-        </w:rPr>
-      </w:pPr>
-    </w:p>
-    <w:p>
-      <w:pPr>
         <w:pStyle w:val="Ttulo2"/>
       </w:pPr>
       <w:bookmarkStart w:id="12" w:name="_Toc200020718"/>
       <w:r>
+        <w:lastRenderedPageBreak/>
         <w:t>Resultados Esperados</w:t>
       </w:r>
       <w:r>
@@ -5996,33 +5868,11 @@
           <w:rFonts w:ascii="Arial" w:eastAsia="Arial" w:hAnsi="Arial" w:cs="Arial"/>
         </w:rPr>
       </w:pPr>
-      <w:proofErr w:type="spellStart"/>
-      <w:r>
-        <w:rPr>
-          <w:rFonts w:ascii="Arial" w:eastAsia="Arial" w:hAnsi="Arial" w:cs="Arial"/>
-        </w:rPr>
-        <w:t>Product</w:t>
-      </w:r>
-      <w:proofErr w:type="spellEnd"/>
-      <w:r>
-        <w:rPr>
-          <w:rFonts w:ascii="Arial" w:eastAsia="Arial" w:hAnsi="Arial" w:cs="Arial"/>
-        </w:rPr>
-        <w:t xml:space="preserve"> </w:t>
-      </w:r>
-      <w:proofErr w:type="spellStart"/>
-      <w:r>
-        <w:rPr>
-          <w:rFonts w:ascii="Arial" w:eastAsia="Arial" w:hAnsi="Arial" w:cs="Arial"/>
-        </w:rPr>
-        <w:t>Owner</w:t>
-      </w:r>
-      <w:proofErr w:type="spellEnd"/>
-      <w:r>
-        <w:rPr>
-          <w:rFonts w:ascii="Arial" w:eastAsia="Arial" w:hAnsi="Arial" w:cs="Arial"/>
-        </w:rPr>
-        <w:t xml:space="preserve">: </w:t>
+      <w:r>
+        <w:rPr>
+          <w:rFonts w:ascii="Arial" w:eastAsia="Arial" w:hAnsi="Arial" w:cs="Arial"/>
+        </w:rPr>
+        <w:t xml:space="preserve">Product Owner: </w:t>
       </w:r>
       <w:r>
         <w:rPr>
@@ -6172,7 +6022,6 @@
         <w:rPr>
           <w:rFonts w:ascii="Arial" w:eastAsia="Arial" w:hAnsi="Arial" w:cs="Arial"/>
         </w:rPr>
-        <w:lastRenderedPageBreak/>
         <w:t xml:space="preserve">Acesso </w:t>
       </w:r>
       <w:r>
@@ -6257,30 +6106,8 @@
         <w:rPr>
           <w:rFonts w:ascii="Arial" w:eastAsia="Arial" w:hAnsi="Arial" w:cs="Arial"/>
         </w:rPr>
-        <w:t xml:space="preserve">Design gráfico: </w:t>
-      </w:r>
-      <w:proofErr w:type="spellStart"/>
-      <w:r>
-        <w:rPr>
-          <w:rFonts w:ascii="Arial" w:eastAsia="Arial" w:hAnsi="Arial" w:cs="Arial"/>
-        </w:rPr>
-        <w:t>Figma</w:t>
-      </w:r>
-      <w:proofErr w:type="spellEnd"/>
-      <w:r>
-        <w:rPr>
-          <w:rFonts w:ascii="Arial" w:eastAsia="Arial" w:hAnsi="Arial" w:cs="Arial"/>
-        </w:rPr>
-        <w:t xml:space="preserve">, </w:t>
-      </w:r>
-      <w:proofErr w:type="spellStart"/>
-      <w:r>
-        <w:rPr>
-          <w:rFonts w:ascii="Arial" w:eastAsia="Arial" w:hAnsi="Arial" w:cs="Arial"/>
-        </w:rPr>
-        <w:t>Canva</w:t>
-      </w:r>
-      <w:proofErr w:type="spellEnd"/>
+        <w:t>Design gráfico: Figma, Canva</w:t>
+      </w:r>
       <w:r>
         <w:rPr>
           <w:rFonts w:ascii="Arial" w:eastAsia="Arial" w:hAnsi="Arial" w:cs="Arial"/>
@@ -6340,7 +6167,6 @@
           <w:rFonts w:ascii="Arial" w:eastAsia="Arial" w:hAnsi="Arial" w:cs="Arial"/>
         </w:rPr>
       </w:pPr>
-      <w:proofErr w:type="spellStart"/>
       <w:r>
         <w:rPr>
           <w:rFonts w:ascii="Arial" w:eastAsia="Arial" w:hAnsi="Arial" w:cs="Arial"/>
@@ -6353,7 +6179,6 @@
         </w:rPr>
         <w:t>rontend</w:t>
       </w:r>
-      <w:proofErr w:type="spellEnd"/>
       <w:r>
         <w:rPr>
           <w:rFonts w:ascii="Arial" w:eastAsia="Arial" w:hAnsi="Arial" w:cs="Arial"/>
@@ -6404,7 +6229,6 @@
           <w:rFonts w:ascii="Arial" w:eastAsia="Arial" w:hAnsi="Arial" w:cs="Arial"/>
         </w:rPr>
       </w:pPr>
-      <w:proofErr w:type="spellStart"/>
       <w:r>
         <w:rPr>
           <w:rFonts w:ascii="Arial" w:eastAsia="Arial" w:hAnsi="Arial" w:cs="Arial"/>
@@ -6417,7 +6241,6 @@
         </w:rPr>
         <w:t>ackend</w:t>
       </w:r>
-      <w:proofErr w:type="spellEnd"/>
       <w:r>
         <w:rPr>
           <w:rFonts w:ascii="Arial" w:eastAsia="Arial" w:hAnsi="Arial" w:cs="Arial"/>
@@ -6533,21 +6356,7 @@
         <w:rPr>
           <w:rFonts w:ascii="Arial" w:eastAsia="Arial" w:hAnsi="Arial" w:cs="Arial"/>
         </w:rPr>
-        <w:t xml:space="preserve"> na </w:t>
-      </w:r>
-      <w:proofErr w:type="spellStart"/>
-      <w:r>
-        <w:rPr>
-          <w:rFonts w:ascii="Arial" w:eastAsia="Arial" w:hAnsi="Arial" w:cs="Arial"/>
-        </w:rPr>
-        <w:t>VMLinux</w:t>
-      </w:r>
-      <w:proofErr w:type="spellEnd"/>
-      <w:r>
-        <w:rPr>
-          <w:rFonts w:ascii="Arial" w:eastAsia="Arial" w:hAnsi="Arial" w:cs="Arial"/>
-        </w:rPr>
-        <w:t xml:space="preserve"> e inserir os dados do Arduino</w:t>
+        <w:t xml:space="preserve"> na VMLinux e inserir os dados do Arduino</w:t>
       </w:r>
       <w:r>
         <w:rPr>
@@ -6714,28 +6523,12 @@
         </w:rPr>
         <w:t xml:space="preserve">: </w:t>
       </w:r>
-      <w:proofErr w:type="spellStart"/>
-      <w:r>
-        <w:rPr>
-          <w:rFonts w:ascii="Arial" w:eastAsia="Arial" w:hAnsi="Arial" w:cs="Arial"/>
-        </w:rPr>
-        <w:t>Trello</w:t>
-      </w:r>
-      <w:proofErr w:type="spellEnd"/>
-      <w:r>
-        <w:rPr>
-          <w:rFonts w:ascii="Arial" w:eastAsia="Arial" w:hAnsi="Arial" w:cs="Arial"/>
-        </w:rPr>
-        <w:t xml:space="preserve">, </w:t>
-      </w:r>
-      <w:proofErr w:type="spellStart"/>
-      <w:r>
-        <w:rPr>
-          <w:rFonts w:ascii="Arial" w:eastAsia="Arial" w:hAnsi="Arial" w:cs="Arial"/>
-        </w:rPr>
-        <w:t>Git</w:t>
-      </w:r>
-      <w:proofErr w:type="spellEnd"/>
+      <w:r>
+        <w:rPr>
+          <w:rFonts w:ascii="Arial" w:eastAsia="Arial" w:hAnsi="Arial" w:cs="Arial"/>
+        </w:rPr>
+        <w:t>Trello, Git</w:t>
+      </w:r>
       <w:r>
         <w:rPr>
           <w:rFonts w:ascii="Arial" w:eastAsia="Arial" w:hAnsi="Arial" w:cs="Arial"/>
@@ -6950,7 +6743,6 @@
         <w:rPr>
           <w:rFonts w:ascii="Arial" w:eastAsia="Arial" w:hAnsi="Arial" w:cs="Arial"/>
         </w:rPr>
-        <w:lastRenderedPageBreak/>
         <w:t>Leitura</w:t>
       </w:r>
       <w:r>
@@ -7719,7 +7511,6 @@
       </w:pPr>
       <w:bookmarkStart w:id="19" w:name="_Toc200020725"/>
       <w:r>
-        <w:lastRenderedPageBreak/>
         <w:t xml:space="preserve">Requisitos </w:t>
       </w:r>
       <w:r>
@@ -7753,6 +7544,7 @@
         <w:rPr>
           <w:rFonts w:ascii="Arial" w:eastAsia="Arial" w:hAnsi="Arial" w:cs="Arial"/>
         </w:rPr>
+        <w:lastRenderedPageBreak/>
         <w:t xml:space="preserve">Fale conosco: A tela “contato” deve conter </w:t>
       </w:r>
       <w:r>
@@ -8252,7 +8044,6 @@
         <w:rPr>
           <w:rFonts w:ascii="Arial" w:hAnsi="Arial" w:cs="Arial"/>
         </w:rPr>
-        <w:lastRenderedPageBreak/>
         <w:t>Cadastro e Login: Assume-se que o usuário realizará o cadastro e login no site institucional, fornecendo informações precisas e atualizadas.</w:t>
       </w:r>
     </w:p>
@@ -8505,14 +8296,7 @@
         <w:rPr>
           <w:rFonts w:ascii="Arial" w:hAnsi="Arial" w:cs="Arial"/>
         </w:rPr>
-        <w:t xml:space="preserve">Leitura do manual para manutenção: Assume-se que antes de fazer a manutenção o cliente ou o prestador de serviço se atentarão a leitura do manual, com o intuito de entenderem </w:t>
-      </w:r>
-      <w:r>
-        <w:rPr>
-          <w:rFonts w:ascii="Arial" w:hAnsi="Arial" w:cs="Arial"/>
-        </w:rPr>
-        <w:lastRenderedPageBreak/>
-        <w:t>claramente como fazer a manutenção do sensor HS04 de forma correta.</w:t>
+        <w:t>Leitura do manual para manutenção: Assume-se que antes de fazer a manutenção o cliente ou o prestador de serviço se atentarão a leitura do manual, com o intuito de entenderem claramente como fazer a manutenção do sensor HS04 de forma correta.</w:t>
       </w:r>
     </w:p>
     <w:p>
@@ -8874,7 +8658,6 @@
         <w:rPr>
           <w:rFonts w:ascii="Arial" w:hAnsi="Arial" w:cs="Arial"/>
         </w:rPr>
-        <w:lastRenderedPageBreak/>
         <w:t>Orçamento: O projeto terá um orçamento limitado, o que pode restringir as funcionalidades do site e as ferramentas utilizadas.</w:t>
       </w:r>
     </w:p>
@@ -9284,7 +9067,6 @@
       </w:pPr>
       <w:bookmarkStart w:id="23" w:name="_Toc200020729"/>
       <w:r>
-        <w:lastRenderedPageBreak/>
         <w:t>Treinamento e suporte inicial:</w:t>
       </w:r>
       <w:bookmarkEnd w:id="23"/>
@@ -9319,6 +9101,7 @@
       </w:pPr>
       <w:bookmarkStart w:id="24" w:name="_Toc200020730"/>
       <w:r>
+        <w:lastRenderedPageBreak/>
         <w:t>Exclusões:</w:t>
       </w:r>
       <w:bookmarkEnd w:id="24"/>
@@ -9573,14 +9356,7 @@
         <w:rPr>
           <w:rFonts w:ascii="Arial" w:hAnsi="Arial" w:cs="Arial"/>
         </w:rPr>
-        <w:t xml:space="preserve">a </w:t>
-      </w:r>
-      <w:proofErr w:type="spellStart"/>
-      <w:r>
-        <w:rPr>
-          <w:rFonts w:ascii="Arial" w:hAnsi="Arial" w:cs="Arial"/>
-        </w:rPr>
-        <w:t>H</w:t>
+        <w:t>a H</w:t>
       </w:r>
       <w:r>
         <w:rPr>
@@ -9600,7 +9376,6 @@
         </w:rPr>
         <w:t>Safe</w:t>
       </w:r>
-      <w:proofErr w:type="spellEnd"/>
       <w:r>
         <w:rPr>
           <w:rFonts w:ascii="Arial" w:hAnsi="Arial" w:cs="Arial"/>
@@ -9703,7 +9478,6 @@
       </w:pPr>
       <w:bookmarkStart w:id="25" w:name="_Toc200020731"/>
       <w:r>
-        <w:lastRenderedPageBreak/>
         <w:t>Fluxogramas</w:t>
       </w:r>
       <w:r>
@@ -9760,6 +9534,7 @@
         <w:rPr>
           <w:noProof/>
         </w:rPr>
+        <w:lastRenderedPageBreak/>
         <w:drawing>
           <wp:inline distT="0" distB="0" distL="0" distR="0" wp14:anchorId="57AC51ED" wp14:editId="46FA498B">
             <wp:extent cx="5400040" cy="2680335"/>
@@ -10011,6 +9786,7 @@
         <w:rPr>
           <w:noProof/>
         </w:rPr>
+        <w:lastRenderedPageBreak/>
         <w:drawing>
           <wp:inline distT="0" distB="0" distL="0" distR="0" wp14:anchorId="27CE3447" wp14:editId="66B92759">
             <wp:extent cx="3323743" cy="6644640"/>
@@ -10125,16 +9901,9 @@
         <w:rPr>
           <w:rFonts w:ascii="Arial" w:hAnsi="Arial" w:cs="Arial"/>
         </w:rPr>
-        <w:t xml:space="preserve">Gráfico do </w:t>
-      </w:r>
-      <w:proofErr w:type="spellStart"/>
-      <w:r>
-        <w:rPr>
-          <w:rFonts w:ascii="Arial" w:hAnsi="Arial" w:cs="Arial"/>
-        </w:rPr>
-        <w:t>Burndown</w:t>
-      </w:r>
-      <w:proofErr w:type="spellEnd"/>
+        <w:lastRenderedPageBreak/>
+        <w:t>Gráfico do Burndown</w:t>
+      </w:r>
     </w:p>
     <w:p>
       <w:pPr>
@@ -10472,6 +10241,7 @@
       </w:pPr>
       <w:bookmarkStart w:id="26" w:name="_Toc200020732"/>
       <w:r>
+        <w:lastRenderedPageBreak/>
         <w:t>BIBLIOGRAFIA</w:t>
       </w:r>
       <w:bookmarkEnd w:id="26"/>
@@ -11368,7 +11138,15 @@
             <w:rStyle w:val="Hyperlink"/>
             <w:rFonts w:ascii="Arial" w:eastAsia="Arial" w:hAnsi="Arial" w:cs="Arial"/>
           </w:rPr>
-          <w:t>https://jornal.usp.br/ciencias/sistema-que-controla-clima-de-aviario-pode-evitar-perdas-na-producao-de-frangos/#:~:text=Sistema%20que%20controla%20clima%20de,de%20frangos%20%E2%80%93%20Jornal%20da%20USP</w:t>
+          <w:t>https://jornal.usp.br/ciencias/sistema-que-controla-clima-de-aviario-pode-evitar-perdas-na-producao-de-</w:t>
+        </w:r>
+        <w:r>
+          <w:rPr>
+            <w:rStyle w:val="Hyperlink"/>
+            <w:rFonts w:ascii="Arial" w:eastAsia="Arial" w:hAnsi="Arial" w:cs="Arial"/>
+          </w:rPr>
+          <w:lastRenderedPageBreak/>
+          <w:t>frangos/#:~:text=Sistema%20que%20controla%20clima%20de,de%20frangos%20%E2%80%93%20Jornal%20da%20USP</w:t>
         </w:r>
       </w:hyperlink>
     </w:p>
@@ -11692,7 +11470,7 @@
     <mc:AlternateContent>
       <mc:Choice Requires="v">
         <w:pict>
-          <v:shapetype w14:anchorId="04059DDA" id="_x0000_t75" coordsize="21600,21600" o:spt="75" o:preferrelative="t" path="m@4@5l@4@11@9@11@9@5xe" filled="f" stroked="f">
+          <v:shapetype w14:anchorId="42895278" id="_x0000_t75" coordsize="21600,21600" o:spt="75" o:preferrelative="t" path="m@4@5l@4@11@9@11@9@5xe" filled="f" stroked="f">
             <v:stroke joinstyle="miter"/>
             <v:formulas>
               <v:f eqn="if lineDrawn pixelLineWidth 0"/>
@@ -11711,17 +11489,17 @@
             <v:path o:extrusionok="f" gradientshapeok="t" o:connecttype="rect"/>
             <o:lock v:ext="edit" aspectratio="t"/>
           </v:shapetype>
-          <v:shape id="Imagem 1457827452" o:spid="_x0000_i1025" type="#_x0000_t75" style="width:1023.75pt;height:499.5pt;visibility:visible;mso-wrap-style:square">
+          <v:shape id="Imagem 602447321" o:spid="_x0000_i1025" type="#_x0000_t75" style="width:1023.75pt;height:499.5pt;visibility:visible;mso-wrap-style:square">
             <v:imagedata r:id="rId1" o:title=""/>
           </v:shape>
         </w:pict>
       </mc:Choice>
       <mc:Fallback>
         <w:drawing>
-          <wp:inline distT="0" distB="0" distL="0" distR="0" wp14:anchorId="41048641" wp14:editId="659F50B1">
+          <wp:inline distT="0" distB="0" distL="0" distR="0" wp14:anchorId="4437276F" wp14:editId="12F09CD4">
             <wp:extent cx="13001625" cy="6343650"/>
             <wp:effectExtent l="0" t="0" r="0" b="0"/>
-            <wp:docPr id="1457827452" name="Imagem 1457827452"/>
+            <wp:docPr id="602447321" name="Imagem 602447321"/>
             <wp:cNvGraphicFramePr>
               <a:graphicFrameLocks xmlns:a="http://schemas.openxmlformats.org/drawingml/2006/main" noChangeAspect="1"/>
             </wp:cNvGraphicFramePr>
@@ -11772,17 +11550,17 @@
     <mc:AlternateContent>
       <mc:Choice Requires="v">
         <w:pict>
-          <v:shape w14:anchorId="2AA397D9" id="Imagem 1446616962" o:spid="_x0000_i1025" type="#_x0000_t75" style="width:489pt;height:456pt;visibility:visible;mso-wrap-style:square">
+          <v:shape w14:anchorId="247AC1A7" id="Imagem 884612688" o:spid="_x0000_i1025" type="#_x0000_t75" style="width:489pt;height:456pt;visibility:visible;mso-wrap-style:square">
             <v:imagedata r:id="rId3" o:title=""/>
           </v:shape>
         </w:pict>
       </mc:Choice>
       <mc:Fallback>
         <w:drawing>
-          <wp:inline distT="0" distB="0" distL="0" distR="0" wp14:anchorId="2BE7716A" wp14:editId="68F6C48D">
+          <wp:inline distT="0" distB="0" distL="0" distR="0" wp14:anchorId="33BD19C7" wp14:editId="7892B9F0">
             <wp:extent cx="6210300" cy="5791200"/>
             <wp:effectExtent l="0" t="0" r="0" b="0"/>
-            <wp:docPr id="1446616962" name="Imagem 1446616962"/>
+            <wp:docPr id="884612688" name="Imagem 884612688"/>
             <wp:cNvGraphicFramePr>
               <a:graphicFrameLocks xmlns:a="http://schemas.openxmlformats.org/drawingml/2006/main" noChangeAspect="1"/>
             </wp:cNvGraphicFramePr>
@@ -11833,17 +11611,17 @@
     <mc:AlternateContent>
       <mc:Choice Requires="v">
         <w:pict>
-          <v:shape w14:anchorId="47C9C199" id="Imagem 632856344" o:spid="_x0000_i1025" type="#_x0000_t75" style="width:449.25pt;height:446.25pt;visibility:visible;mso-wrap-style:square">
+          <v:shape w14:anchorId="357A163E" id="Imagem 193108580" o:spid="_x0000_i1025" type="#_x0000_t75" style="width:449.25pt;height:446.25pt;visibility:visible;mso-wrap-style:square">
             <v:imagedata r:id="rId5" o:title=""/>
           </v:shape>
         </w:pict>
       </mc:Choice>
       <mc:Fallback>
         <w:drawing>
-          <wp:inline distT="0" distB="0" distL="0" distR="0" wp14:anchorId="5DDF3547" wp14:editId="570BDFC0">
+          <wp:inline distT="0" distB="0" distL="0" distR="0" wp14:anchorId="2FF41371" wp14:editId="419A9537">
             <wp:extent cx="5705475" cy="5667375"/>
             <wp:effectExtent l="0" t="0" r="0" b="0"/>
-            <wp:docPr id="632856344" name="Imagem 632856344"/>
+            <wp:docPr id="193108580" name="Imagem 193108580"/>
             <wp:cNvGraphicFramePr>
               <a:graphicFrameLocks xmlns:a="http://schemas.openxmlformats.org/drawingml/2006/main" noChangeAspect="1"/>
             </wp:cNvGraphicFramePr>
@@ -11894,17 +11672,17 @@
     <mc:AlternateContent>
       <mc:Choice Requires="v">
         <w:pict>
-          <v:shape w14:anchorId="5238722F" id="Imagem 963092119" o:spid="_x0000_i1025" type="#_x0000_t75" style="width:672pt;height:669pt;visibility:visible;mso-wrap-style:square">
+          <v:shape w14:anchorId="08D2E617" id="Imagem 325850582" o:spid="_x0000_i1025" type="#_x0000_t75" style="width:672pt;height:669pt;visibility:visible;mso-wrap-style:square">
             <v:imagedata r:id="rId7" o:title=""/>
           </v:shape>
         </w:pict>
       </mc:Choice>
       <mc:Fallback>
         <w:drawing>
-          <wp:inline distT="0" distB="0" distL="0" distR="0" wp14:anchorId="7D93A55C" wp14:editId="243BA7BF">
+          <wp:inline distT="0" distB="0" distL="0" distR="0" wp14:anchorId="625B3D8A" wp14:editId="6154B9D0">
             <wp:extent cx="8534400" cy="8496300"/>
             <wp:effectExtent l="0" t="0" r="0" b="0"/>
-            <wp:docPr id="963092119" name="Imagem 963092119"/>
+            <wp:docPr id="325850582" name="Imagem 325850582"/>
             <wp:cNvGraphicFramePr>
               <a:graphicFrameLocks xmlns:a="http://schemas.openxmlformats.org/drawingml/2006/main" noChangeAspect="1"/>
             </wp:cNvGraphicFramePr>
@@ -11955,17 +11733,17 @@
     <mc:AlternateContent>
       <mc:Choice Requires="v">
         <w:pict>
-          <v:shape w14:anchorId="02FFD21C" id="Imagem 1202482649" o:spid="_x0000_i1025" type="#_x0000_t75" style="width:1344pt;height:1338pt;visibility:visible;mso-wrap-style:square">
+          <v:shape w14:anchorId="6D4C6925" id="Imagem 1661294267" o:spid="_x0000_i1025" type="#_x0000_t75" style="width:1344pt;height:1338pt;visibility:visible;mso-wrap-style:square">
             <v:imagedata r:id="rId9" o:title=""/>
           </v:shape>
         </w:pict>
       </mc:Choice>
       <mc:Fallback>
         <w:drawing>
-          <wp:inline distT="0" distB="0" distL="0" distR="0" wp14:anchorId="1F9EFE77" wp14:editId="3194D7EC">
+          <wp:inline distT="0" distB="0" distL="0" distR="0" wp14:anchorId="0A6942DF" wp14:editId="0337247B">
             <wp:extent cx="17068800" cy="16992600"/>
             <wp:effectExtent l="0" t="0" r="0" b="0"/>
-            <wp:docPr id="1202482649" name="Imagem 1202482649"/>
+            <wp:docPr id="1661294267" name="Imagem 1661294267"/>
             <wp:cNvGraphicFramePr>
               <a:graphicFrameLocks xmlns:a="http://schemas.openxmlformats.org/drawingml/2006/main" noChangeAspect="1"/>
             </wp:cNvGraphicFramePr>
@@ -14606,6 +14384,7 @@
   <w:style w:type="character" w:default="1" w:styleId="Fontepargpadro">
     <w:name w:val="Default Paragraph Font"/>
     <w:uiPriority w:val="1"/>
+    <w:semiHidden/>
     <w:unhideWhenUsed/>
   </w:style>
   <w:style w:type="table" w:default="1" w:styleId="Tabelanormal">

</xml_diff>

<commit_message>
Docs: Documentação versão final oficial
</commit_message>
<xml_diff>
--- a/Documentação HerpSafe/Documentação HerpSafe S3.docx
+++ b/Documentação HerpSafe/Documentação HerpSafe S3.docx
@@ -3305,7 +3305,21 @@
         <w:rPr>
           <w:rFonts w:ascii="Arial" w:eastAsia="Arial" w:hAnsi="Arial" w:cs="Arial"/>
         </w:rPr>
-        <w:t xml:space="preserve">O aquecimento global tem intensificado as temperaturas médias globais, afetando diretamente os ecossistemas que têm nas condições de temperatura e umidade fatores cruciais que impactam diretamente a qualidade de vida dos animais. Entre estes ecossistemas afetados, está o de serpentes criadas em cativeiro.  Estes animais, por serem ectotérmicos, são extremamente dependentes de fontes externas para regularem sua temperatura corporal. Em cativeiro, a elevação das temperaturas externas pode dificultar a manutenção de condições ambientais ideais nos recintos, deixando o controle preciso de temperatura e umidade ainda mais desafiador. </w:t>
+        <w:t xml:space="preserve">O aquecimento global tem intensificado as temperaturas médias globais, afetando diretamente os ecossistemas que têm nas condições de temperatura e umidade fatores cruciais que impactam diretamente a qualidade de vida dos animais. Entre estes ecossistemas afetados, está o de serpentes criadas em cativeiro.  Estes animais, por serem </w:t>
+      </w:r>
+      <w:proofErr w:type="spellStart"/>
+      <w:r>
+        <w:rPr>
+          <w:rFonts w:ascii="Arial" w:eastAsia="Arial" w:hAnsi="Arial" w:cs="Arial"/>
+        </w:rPr>
+        <w:t>ectotérmicos</w:t>
+      </w:r>
+      <w:proofErr w:type="spellEnd"/>
+      <w:r>
+        <w:rPr>
+          <w:rFonts w:ascii="Arial" w:eastAsia="Arial" w:hAnsi="Arial" w:cs="Arial"/>
+        </w:rPr>
+        <w:t xml:space="preserve">, são extremamente dependentes de fontes externas para regularem sua temperatura corporal. Em cativeiro, a elevação das temperaturas externas pode dificultar a manutenção de condições ambientais ideais nos recintos, deixando o controle preciso de temperatura e umidade ainda mais desafiador. </w:t>
       </w:r>
     </w:p>
     <w:p>
@@ -3396,7 +3410,21 @@
         <w:rPr>
           <w:rFonts w:ascii="Arial" w:eastAsia="Arial" w:hAnsi="Arial" w:cs="Arial"/>
         </w:rPr>
-        <w:t xml:space="preserve">Por fim, como apontado pela Animal Ethics, flutuações de temperatura podem levar à morte de populações inteiras de </w:t>
+        <w:t xml:space="preserve">Por fim, como apontado pela Animal </w:t>
+      </w:r>
+      <w:proofErr w:type="spellStart"/>
+      <w:r>
+        <w:rPr>
+          <w:rFonts w:ascii="Arial" w:eastAsia="Arial" w:hAnsi="Arial" w:cs="Arial"/>
+        </w:rPr>
+        <w:t>Ethics</w:t>
+      </w:r>
+      <w:proofErr w:type="spellEnd"/>
+      <w:r>
+        <w:rPr>
+          <w:rFonts w:ascii="Arial" w:eastAsia="Arial" w:hAnsi="Arial" w:cs="Arial"/>
+        </w:rPr>
+        <w:t xml:space="preserve">, flutuações de temperatura podem levar à morte de populações inteiras de </w:t>
       </w:r>
       <w:r>
         <w:rPr>
@@ -3642,12 +3670,14 @@
         </w:rPr>
         <w:t xml:space="preserve"> (</w:t>
       </w:r>
+      <w:proofErr w:type="spellStart"/>
       <w:r>
         <w:rPr>
           <w:rFonts w:ascii="Arial" w:eastAsia="Arial" w:hAnsi="Arial" w:cs="Arial"/>
         </w:rPr>
         <w:t>Sreptile</w:t>
       </w:r>
+      <w:proofErr w:type="spellEnd"/>
       <w:r>
         <w:rPr>
           <w:rFonts w:ascii="Arial" w:eastAsia="Arial" w:hAnsi="Arial" w:cs="Arial"/>
@@ -3751,34 +3781,62 @@
           <w:i/>
           <w:iCs/>
         </w:rPr>
-        <w:t>Projeção realizada com base nos dados do criatório Jibóias Brasil</w:t>
-      </w:r>
+        <w:t xml:space="preserve">Projeção realizada com base nos dados do criatório </w:t>
+      </w:r>
+      <w:proofErr w:type="spellStart"/>
       <w:r>
         <w:rPr>
           <w:rFonts w:ascii="Aptos" w:eastAsia="Aptos" w:hAnsi="Aptos" w:cs="Aptos"/>
           <w:i/>
           <w:iCs/>
         </w:rPr>
-        <w:t xml:space="preserve"> e</w:t>
-      </w:r>
+        <w:t>Jibóias</w:t>
+      </w:r>
+      <w:proofErr w:type="spellEnd"/>
       <w:r>
         <w:rPr>
           <w:rFonts w:ascii="Aptos" w:eastAsia="Aptos" w:hAnsi="Aptos" w:cs="Aptos"/>
           <w:i/>
           <w:iCs/>
         </w:rPr>
-        <w:t xml:space="preserve"> Abinpet</w:t>
-      </w:r>
-    </w:p>
-    <w:p>
-      <w:pPr>
-        <w:spacing w:before="240" w:after="240"/>
-        <w:jc w:val="center"/>
+        <w:t xml:space="preserve"> Brasil</w:t>
+      </w:r>
+      <w:r>
         <w:rPr>
           <w:rFonts w:ascii="Aptos" w:eastAsia="Aptos" w:hAnsi="Aptos" w:cs="Aptos"/>
           <w:i/>
           <w:iCs/>
         </w:rPr>
+        <w:t xml:space="preserve"> e</w:t>
+      </w:r>
+      <w:r>
+        <w:rPr>
+          <w:rFonts w:ascii="Aptos" w:eastAsia="Aptos" w:hAnsi="Aptos" w:cs="Aptos"/>
+          <w:i/>
+          <w:iCs/>
+        </w:rPr>
+        <w:t xml:space="preserve"> </w:t>
+      </w:r>
+      <w:proofErr w:type="spellStart"/>
+      <w:r>
+        <w:rPr>
+          <w:rFonts w:ascii="Aptos" w:eastAsia="Aptos" w:hAnsi="Aptos" w:cs="Aptos"/>
+          <w:i/>
+          <w:iCs/>
+        </w:rPr>
+        <w:t>Abinpet</w:t>
+      </w:r>
+      <w:proofErr w:type="spellEnd"/>
+    </w:p>
+    <w:p>
+      <w:pPr>
+        <w:spacing w:before="240" w:after="240"/>
+        <w:jc w:val="center"/>
+        <w:rPr>
+          <w:rFonts w:ascii="Aptos" w:eastAsia="Aptos" w:hAnsi="Aptos" w:cs="Aptos"/>
+          <w:i/>
+          <w:iCs/>
+        </w:rPr>
       </w:pPr>
     </w:p>
     <w:p>
@@ -3861,12 +3919,14 @@
         </w:rPr>
         <w:t xml:space="preserve">citaremos </w:t>
       </w:r>
+      <w:proofErr w:type="spellStart"/>
       <w:r>
         <w:rPr>
           <w:rFonts w:ascii="Arial" w:eastAsia="Arial" w:hAnsi="Arial" w:cs="Arial"/>
         </w:rPr>
         <w:t>Zisiqiao</w:t>
       </w:r>
+      <w:proofErr w:type="spellEnd"/>
       <w:r>
         <w:rPr>
           <w:rFonts w:ascii="Arial" w:eastAsia="Arial" w:hAnsi="Arial" w:cs="Arial"/>
@@ -4590,7 +4650,21 @@
         <w:rPr>
           <w:rFonts w:ascii="Arial" w:eastAsia="Arial" w:hAnsi="Arial" w:cs="Arial"/>
         </w:rPr>
-        <w:t>. Uma dessas iniciativas é a implementação de sistemas de monitoramento ambiental automatizados, que permitem o controle preciso desses parâmetros, garantindo o bem-estar dos animais. Por exemplo, dispositivos como o MEXBox permitem o monitoramento em tempo real e o controle remoto dos parâmetros ambientais dos recintos, contribuindo para a manutenção de condições ideais para os animais.​</w:t>
+        <w:t xml:space="preserve">. Uma dessas iniciativas é a implementação de sistemas de monitoramento ambiental automatizados, que permitem o controle preciso desses parâmetros, garantindo o bem-estar dos animais. Por exemplo, dispositivos como o </w:t>
+      </w:r>
+      <w:proofErr w:type="spellStart"/>
+      <w:r>
+        <w:rPr>
+          <w:rFonts w:ascii="Arial" w:eastAsia="Arial" w:hAnsi="Arial" w:cs="Arial"/>
+        </w:rPr>
+        <w:t>MEXBox</w:t>
+      </w:r>
+      <w:proofErr w:type="spellEnd"/>
+      <w:r>
+        <w:rPr>
+          <w:rFonts w:ascii="Arial" w:eastAsia="Arial" w:hAnsi="Arial" w:cs="Arial"/>
+        </w:rPr>
+        <w:t xml:space="preserve"> permitem o monitoramento em tempo real e o controle remoto dos parâmetros ambientais dos recintos, contribuindo para a manutenção de condições ideais para os animais.​</w:t>
       </w:r>
     </w:p>
     <w:p>
@@ -4733,7 +4807,21 @@
         <w:rPr>
           <w:rFonts w:ascii="Arial" w:eastAsia="Arial" w:hAnsi="Arial" w:cs="Arial"/>
         </w:rPr>
-        <w:t xml:space="preserve">Com base em pesquisa da Unesp referente ao manejo de serpentes em cativeiro (Paiva, Barraviera &amp; Araújo Júnior, 2015), estima-se que problemas nas </w:t>
+        <w:t xml:space="preserve">Com base em pesquisa da Unesp referente ao manejo de serpentes em cativeiro (Paiva, </w:t>
+      </w:r>
+      <w:proofErr w:type="spellStart"/>
+      <w:r>
+        <w:rPr>
+          <w:rFonts w:ascii="Arial" w:eastAsia="Arial" w:hAnsi="Arial" w:cs="Arial"/>
+        </w:rPr>
+        <w:t>Barraviera</w:t>
+      </w:r>
+      <w:proofErr w:type="spellEnd"/>
+      <w:r>
+        <w:rPr>
+          <w:rFonts w:ascii="Arial" w:eastAsia="Arial" w:hAnsi="Arial" w:cs="Arial"/>
+        </w:rPr>
+        <w:t xml:space="preserve"> &amp; Araújo Júnior, 2015), estima-se que problemas nas </w:t>
       </w:r>
       <w:r>
         <w:rPr>
@@ -5627,7 +5715,25 @@
           <w:i/>
           <w:iCs/>
         </w:rPr>
-        <w:t>Após a coleta, os dados são armazenados em um banco de dados MySQL, permitindo a consulta e análise histórica das informações. O sistema web foi desenvolvido utilizando HTML, CSS e JavaScript, para garantir que os usuários consigam visualizar os dados de maneira intuitiva e responsiva. Além disso, a aplicação roda dentro de uma Máquina Virtual, o que ajuda a manter o sistema isolado e mais seguro contra possíveis falhas.</w:t>
+        <w:t xml:space="preserve">Após a coleta, os dados são armazenados em um banco de dados MySQL, permitindo a consulta e análise histórica das informações. O sistema web foi desenvolvido utilizando HTML, CSS e </w:t>
+      </w:r>
+      <w:proofErr w:type="spellStart"/>
+      <w:r>
+        <w:rPr>
+          <w:rFonts w:ascii="Arial" w:eastAsia="Arial" w:hAnsi="Arial" w:cs="Arial"/>
+          <w:i/>
+          <w:iCs/>
+        </w:rPr>
+        <w:t>JavaScript</w:t>
+      </w:r>
+      <w:proofErr w:type="spellEnd"/>
+      <w:r>
+        <w:rPr>
+          <w:rFonts w:ascii="Arial" w:eastAsia="Arial" w:hAnsi="Arial" w:cs="Arial"/>
+          <w:i/>
+          <w:iCs/>
+        </w:rPr>
+        <w:t>, para garantir que os usuários consigam visualizar os dados de maneira intuitiva e responsiva. Além disso, a aplicação roda dentro de uma Máquina Virtual, o que ajuda a manter o sistema isolado e mais seguro contra possíveis falhas.</w:t>
       </w:r>
     </w:p>
     <w:p>
@@ -5868,11 +5974,33 @@
           <w:rFonts w:ascii="Arial" w:eastAsia="Arial" w:hAnsi="Arial" w:cs="Arial"/>
         </w:rPr>
       </w:pPr>
-      <w:r>
-        <w:rPr>
-          <w:rFonts w:ascii="Arial" w:eastAsia="Arial" w:hAnsi="Arial" w:cs="Arial"/>
-        </w:rPr>
-        <w:t xml:space="preserve">Product Owner: </w:t>
+      <w:proofErr w:type="spellStart"/>
+      <w:r>
+        <w:rPr>
+          <w:rFonts w:ascii="Arial" w:eastAsia="Arial" w:hAnsi="Arial" w:cs="Arial"/>
+        </w:rPr>
+        <w:t>Product</w:t>
+      </w:r>
+      <w:proofErr w:type="spellEnd"/>
+      <w:r>
+        <w:rPr>
+          <w:rFonts w:ascii="Arial" w:eastAsia="Arial" w:hAnsi="Arial" w:cs="Arial"/>
+        </w:rPr>
+        <w:t xml:space="preserve"> </w:t>
+      </w:r>
+      <w:proofErr w:type="spellStart"/>
+      <w:r>
+        <w:rPr>
+          <w:rFonts w:ascii="Arial" w:eastAsia="Arial" w:hAnsi="Arial" w:cs="Arial"/>
+        </w:rPr>
+        <w:t>Owner</w:t>
+      </w:r>
+      <w:proofErr w:type="spellEnd"/>
+      <w:r>
+        <w:rPr>
+          <w:rFonts w:ascii="Arial" w:eastAsia="Arial" w:hAnsi="Arial" w:cs="Arial"/>
+        </w:rPr>
+        <w:t xml:space="preserve">: </w:t>
       </w:r>
       <w:r>
         <w:rPr>
@@ -6039,26 +6167,7 @@
     </w:p>
     <w:p>
       <w:pPr>
-        <w:ind w:left="360"/>
-        <w:rPr>
-          <w:rFonts w:ascii="Arial" w:eastAsia="Arial" w:hAnsi="Arial" w:cs="Arial"/>
-        </w:rPr>
-      </w:pPr>
-    </w:p>
-    <w:p>
-      <w:pPr>
-        <w:pStyle w:val="Ttulo3"/>
-      </w:pPr>
-      <w:bookmarkStart w:id="16" w:name="_Toc200020722"/>
-      <w:r>
-        <w:t>Softwares:</w:t>
-      </w:r>
-      <w:bookmarkEnd w:id="16"/>
-    </w:p>
-    <w:p>
-      <w:pPr>
-        <w:pStyle w:val="PargrafodaLista"/>
-        <w:ind w:left="1440"/>
+        <w:pStyle w:val="PargrafodaLista"/>
         <w:rPr>
           <w:rFonts w:ascii="Arial" w:eastAsia="Arial" w:hAnsi="Arial" w:cs="Arial"/>
         </w:rPr>
@@ -6079,8 +6188,27 @@
         <w:rPr>
           <w:rFonts w:ascii="Arial" w:eastAsia="Arial" w:hAnsi="Arial" w:cs="Arial"/>
         </w:rPr>
-        <w:t>Edição de texto: Word, Google Docs.</w:t>
-      </w:r>
+        <w:lastRenderedPageBreak/>
+        <w:t>Caixa do sensor que acompanha o manual de instalação e manutenção, bateria e presilhas para fixação.</w:t>
+      </w:r>
+    </w:p>
+    <w:p>
+      <w:pPr>
+        <w:ind w:left="360"/>
+        <w:rPr>
+          <w:rFonts w:ascii="Arial" w:eastAsia="Arial" w:hAnsi="Arial" w:cs="Arial"/>
+        </w:rPr>
+      </w:pPr>
+    </w:p>
+    <w:p>
+      <w:pPr>
+        <w:pStyle w:val="Ttulo3"/>
+      </w:pPr>
+      <w:bookmarkStart w:id="16" w:name="_Toc200020722"/>
+      <w:r>
+        <w:t>Softwares:</w:t>
+      </w:r>
+      <w:bookmarkEnd w:id="16"/>
     </w:p>
     <w:p>
       <w:pPr>
@@ -6106,19 +6234,13 @@
         <w:rPr>
           <w:rFonts w:ascii="Arial" w:eastAsia="Arial" w:hAnsi="Arial" w:cs="Arial"/>
         </w:rPr>
-        <w:t>Design gráfico: Figma, Canva</w:t>
-      </w:r>
-      <w:r>
-        <w:rPr>
-          <w:rFonts w:ascii="Arial" w:eastAsia="Arial" w:hAnsi="Arial" w:cs="Arial"/>
-        </w:rPr>
-        <w:t>.</w:t>
-      </w:r>
-    </w:p>
-    <w:p>
-      <w:pPr>
-        <w:pStyle w:val="PargrafodaLista"/>
-        <w:ind w:left="2160"/>
+        <w:t>Edição de texto: Word, Google Docs.</w:t>
+      </w:r>
+    </w:p>
+    <w:p>
+      <w:pPr>
+        <w:pStyle w:val="PargrafodaLista"/>
+        <w:ind w:left="1440"/>
         <w:rPr>
           <w:rFonts w:ascii="Arial" w:eastAsia="Arial" w:hAnsi="Arial" w:cs="Arial"/>
         </w:rPr>
@@ -6139,6 +6261,61 @@
         <w:rPr>
           <w:rFonts w:ascii="Arial" w:eastAsia="Arial" w:hAnsi="Arial" w:cs="Arial"/>
         </w:rPr>
+        <w:t xml:space="preserve">Design gráfico: </w:t>
+      </w:r>
+      <w:proofErr w:type="spellStart"/>
+      <w:r>
+        <w:rPr>
+          <w:rFonts w:ascii="Arial" w:eastAsia="Arial" w:hAnsi="Arial" w:cs="Arial"/>
+        </w:rPr>
+        <w:t>Figma</w:t>
+      </w:r>
+      <w:proofErr w:type="spellEnd"/>
+      <w:r>
+        <w:rPr>
+          <w:rFonts w:ascii="Arial" w:eastAsia="Arial" w:hAnsi="Arial" w:cs="Arial"/>
+        </w:rPr>
+        <w:t xml:space="preserve">, </w:t>
+      </w:r>
+      <w:proofErr w:type="spellStart"/>
+      <w:r>
+        <w:rPr>
+          <w:rFonts w:ascii="Arial" w:eastAsia="Arial" w:hAnsi="Arial" w:cs="Arial"/>
+        </w:rPr>
+        <w:t>Canva</w:t>
+      </w:r>
+      <w:proofErr w:type="spellEnd"/>
+      <w:r>
+        <w:rPr>
+          <w:rFonts w:ascii="Arial" w:eastAsia="Arial" w:hAnsi="Arial" w:cs="Arial"/>
+        </w:rPr>
+        <w:t>.</w:t>
+      </w:r>
+    </w:p>
+    <w:p>
+      <w:pPr>
+        <w:pStyle w:val="PargrafodaLista"/>
+        <w:ind w:left="2160"/>
+        <w:rPr>
+          <w:rFonts w:ascii="Arial" w:eastAsia="Arial" w:hAnsi="Arial" w:cs="Arial"/>
+        </w:rPr>
+      </w:pPr>
+    </w:p>
+    <w:p>
+      <w:pPr>
+        <w:pStyle w:val="PargrafodaLista"/>
+        <w:numPr>
+          <w:ilvl w:val="2"/>
+          <w:numId w:val="9"/>
+        </w:numPr>
+        <w:rPr>
+          <w:rFonts w:ascii="Arial" w:eastAsia="Arial" w:hAnsi="Arial" w:cs="Arial"/>
+        </w:rPr>
+      </w:pPr>
+      <w:r>
+        <w:rPr>
+          <w:rFonts w:ascii="Arial" w:eastAsia="Arial" w:hAnsi="Arial" w:cs="Arial"/>
+        </w:rPr>
         <w:t>Desenvolvimento</w:t>
       </w:r>
       <w:r>
@@ -6167,6 +6344,7 @@
           <w:rFonts w:ascii="Arial" w:eastAsia="Arial" w:hAnsi="Arial" w:cs="Arial"/>
         </w:rPr>
       </w:pPr>
+      <w:proofErr w:type="spellStart"/>
       <w:r>
         <w:rPr>
           <w:rFonts w:ascii="Arial" w:eastAsia="Arial" w:hAnsi="Arial" w:cs="Arial"/>
@@ -6179,6 +6357,7 @@
         </w:rPr>
         <w:t>rontend</w:t>
       </w:r>
+      <w:proofErr w:type="spellEnd"/>
       <w:r>
         <w:rPr>
           <w:rFonts w:ascii="Arial" w:eastAsia="Arial" w:hAnsi="Arial" w:cs="Arial"/>
@@ -6229,6 +6408,7 @@
           <w:rFonts w:ascii="Arial" w:eastAsia="Arial" w:hAnsi="Arial" w:cs="Arial"/>
         </w:rPr>
       </w:pPr>
+      <w:proofErr w:type="spellStart"/>
       <w:r>
         <w:rPr>
           <w:rFonts w:ascii="Arial" w:eastAsia="Arial" w:hAnsi="Arial" w:cs="Arial"/>
@@ -6241,6 +6421,7 @@
         </w:rPr>
         <w:t>ackend</w:t>
       </w:r>
+      <w:proofErr w:type="spellEnd"/>
       <w:r>
         <w:rPr>
           <w:rFonts w:ascii="Arial" w:eastAsia="Arial" w:hAnsi="Arial" w:cs="Arial"/>
@@ -6356,7 +6537,21 @@
         <w:rPr>
           <w:rFonts w:ascii="Arial" w:eastAsia="Arial" w:hAnsi="Arial" w:cs="Arial"/>
         </w:rPr>
-        <w:t xml:space="preserve"> na VMLinux e inserir os dados do Arduino</w:t>
+        <w:t xml:space="preserve"> na </w:t>
+      </w:r>
+      <w:proofErr w:type="spellStart"/>
+      <w:r>
+        <w:rPr>
+          <w:rFonts w:ascii="Arial" w:eastAsia="Arial" w:hAnsi="Arial" w:cs="Arial"/>
+        </w:rPr>
+        <w:t>VMLinux</w:t>
+      </w:r>
+      <w:proofErr w:type="spellEnd"/>
+      <w:r>
+        <w:rPr>
+          <w:rFonts w:ascii="Arial" w:eastAsia="Arial" w:hAnsi="Arial" w:cs="Arial"/>
+        </w:rPr>
+        <w:t xml:space="preserve"> e inserir os dados do Arduino</w:t>
       </w:r>
       <w:r>
         <w:rPr>
@@ -6527,8 +6722,16 @@
         <w:rPr>
           <w:rFonts w:ascii="Arial" w:eastAsia="Arial" w:hAnsi="Arial" w:cs="Arial"/>
         </w:rPr>
-        <w:t>Trello, Git</w:t>
-      </w:r>
+        <w:t xml:space="preserve">Trello, </w:t>
+      </w:r>
+      <w:proofErr w:type="spellStart"/>
+      <w:r>
+        <w:rPr>
+          <w:rFonts w:ascii="Arial" w:eastAsia="Arial" w:hAnsi="Arial" w:cs="Arial"/>
+        </w:rPr>
+        <w:t>Git</w:t>
+      </w:r>
+      <w:proofErr w:type="spellEnd"/>
       <w:r>
         <w:rPr>
           <w:rFonts w:ascii="Arial" w:eastAsia="Arial" w:hAnsi="Arial" w:cs="Arial"/>
@@ -6743,6 +6946,7 @@
         <w:rPr>
           <w:rFonts w:ascii="Arial" w:eastAsia="Arial" w:hAnsi="Arial" w:cs="Arial"/>
         </w:rPr>
+        <w:lastRenderedPageBreak/>
         <w:t>Leitura</w:t>
       </w:r>
       <w:r>
@@ -7429,7 +7633,56 @@
     <w:p>
       <w:pPr>
         <w:pStyle w:val="PargrafodaLista"/>
+        <w:rPr>
+          <w:rFonts w:ascii="Arial" w:eastAsia="Arial" w:hAnsi="Arial" w:cs="Arial"/>
+        </w:rPr>
+      </w:pPr>
+    </w:p>
+    <w:p>
+      <w:pPr>
+        <w:pStyle w:val="PargrafodaLista"/>
         <w:ind w:left="1440"/>
+        <w:rPr>
+          <w:rFonts w:ascii="Arial" w:eastAsia="Arial" w:hAnsi="Arial" w:cs="Arial"/>
+        </w:rPr>
+      </w:pPr>
+    </w:p>
+    <w:p>
+      <w:pPr>
+        <w:jc w:val="center"/>
+        <w:rPr>
+          <w:rFonts w:ascii="Arial" w:eastAsia="Arial" w:hAnsi="Arial" w:cs="Arial"/>
+        </w:rPr>
+      </w:pPr>
+    </w:p>
+    <w:p>
+      <w:pPr>
+        <w:jc w:val="center"/>
+        <w:rPr>
+          <w:rFonts w:ascii="Arial" w:eastAsia="Arial" w:hAnsi="Arial" w:cs="Arial"/>
+        </w:rPr>
+      </w:pPr>
+    </w:p>
+    <w:p>
+      <w:pPr>
+        <w:pStyle w:val="Ttulo2"/>
+      </w:pPr>
+      <w:bookmarkStart w:id="19" w:name="_Toc200020725"/>
+      <w:r>
+        <w:lastRenderedPageBreak/>
+        <w:t xml:space="preserve">Requisitos </w:t>
+      </w:r>
+      <w:r>
+        <w:t>Não</w:t>
+      </w:r>
+      <w:r>
+        <w:t xml:space="preserve"> Funcionais</w:t>
+      </w:r>
+      <w:bookmarkEnd w:id="19"/>
+    </w:p>
+    <w:p>
+      <w:pPr>
+        <w:pStyle w:val="PargrafodaLista"/>
         <w:rPr>
           <w:rFonts w:ascii="Arial" w:eastAsia="Arial" w:hAnsi="Arial" w:cs="Arial"/>
         </w:rPr>
@@ -7450,80 +7703,19 @@
         <w:rPr>
           <w:rFonts w:ascii="Arial" w:eastAsia="Arial" w:hAnsi="Arial" w:cs="Arial"/>
         </w:rPr>
-        <w:t>IA para Consultas:</w:t>
-      </w:r>
-      <w:r>
-        <w:rPr>
-          <w:rFonts w:ascii="Arial" w:eastAsia="Arial" w:hAnsi="Arial" w:cs="Arial"/>
-        </w:rPr>
-        <w:t xml:space="preserve"> </w:t>
-      </w:r>
-      <w:r>
-        <w:rPr>
-          <w:rFonts w:ascii="Arial" w:eastAsia="Arial" w:hAnsi="Arial" w:cs="Arial"/>
-        </w:rPr>
-        <w:t xml:space="preserve">Assistente virtual para consultas </w:t>
-      </w:r>
-      <w:r>
-        <w:rPr>
-          <w:rFonts w:ascii="Arial" w:eastAsia="Arial" w:hAnsi="Arial" w:cs="Arial"/>
-        </w:rPr>
-        <w:t>rápidas</w:t>
-      </w:r>
-      <w:r>
-        <w:rPr>
-          <w:rFonts w:ascii="Arial" w:eastAsia="Arial" w:hAnsi="Arial" w:cs="Arial"/>
-        </w:rPr>
-        <w:t xml:space="preserve"> e</w:t>
-      </w:r>
-      <w:r>
-        <w:rPr>
-          <w:rFonts w:ascii="Arial" w:eastAsia="Arial" w:hAnsi="Arial" w:cs="Arial"/>
-        </w:rPr>
-        <w:t>xclusivamente para desenvolvedores</w:t>
-      </w:r>
-      <w:r>
-        <w:rPr>
-          <w:rFonts w:ascii="Arial" w:eastAsia="Arial" w:hAnsi="Arial" w:cs="Arial"/>
-        </w:rPr>
-        <w:t xml:space="preserve"> para os desenvolvedores.</w:t>
-      </w:r>
-    </w:p>
-    <w:p>
-      <w:pPr>
-        <w:jc w:val="center"/>
-        <w:rPr>
-          <w:rFonts w:ascii="Arial" w:eastAsia="Arial" w:hAnsi="Arial" w:cs="Arial"/>
-        </w:rPr>
-      </w:pPr>
-    </w:p>
-    <w:p>
-      <w:pPr>
-        <w:jc w:val="center"/>
-        <w:rPr>
-          <w:rFonts w:ascii="Arial" w:eastAsia="Arial" w:hAnsi="Arial" w:cs="Arial"/>
-        </w:rPr>
-      </w:pPr>
-    </w:p>
-    <w:p>
-      <w:pPr>
-        <w:pStyle w:val="Ttulo2"/>
-      </w:pPr>
-      <w:bookmarkStart w:id="19" w:name="_Toc200020725"/>
-      <w:r>
-        <w:t xml:space="preserve">Requisitos </w:t>
-      </w:r>
-      <w:r>
-        <w:t>Não</w:t>
-      </w:r>
-      <w:r>
-        <w:t xml:space="preserve"> Funcionais</w:t>
-      </w:r>
-      <w:bookmarkEnd w:id="19"/>
-    </w:p>
-    <w:p>
-      <w:pPr>
-        <w:pStyle w:val="PargrafodaLista"/>
+        <w:t xml:space="preserve">Fale conosco: A tela “contato” deve conter </w:t>
+      </w:r>
+      <w:r>
+        <w:rPr>
+          <w:rFonts w:ascii="Arial" w:eastAsia="Arial" w:hAnsi="Arial" w:cs="Arial"/>
+        </w:rPr>
+        <w:t>meios de contato pelos quais o usuário poderá se comunicar com o suporte.</w:t>
+      </w:r>
+    </w:p>
+    <w:p>
+      <w:pPr>
+        <w:pStyle w:val="PargrafodaLista"/>
+        <w:ind w:left="1440"/>
         <w:rPr>
           <w:rFonts w:ascii="Arial" w:eastAsia="Arial" w:hAnsi="Arial" w:cs="Arial"/>
         </w:rPr>
@@ -7544,14 +7736,13 @@
         <w:rPr>
           <w:rFonts w:ascii="Arial" w:eastAsia="Arial" w:hAnsi="Arial" w:cs="Arial"/>
         </w:rPr>
-        <w:lastRenderedPageBreak/>
-        <w:t xml:space="preserve">Fale conosco: A tela “contato” deve conter </w:t>
-      </w:r>
-      <w:r>
-        <w:rPr>
-          <w:rFonts w:ascii="Arial" w:eastAsia="Arial" w:hAnsi="Arial" w:cs="Arial"/>
-        </w:rPr>
-        <w:t>meios de contato pelos quais o usuário poderá se comunicar com o suporte.</w:t>
+        <w:t>Quem somos: A tela “Quem somos” deve conter a história e os ideais da empresa</w:t>
+      </w:r>
+      <w:r>
+        <w:rPr>
+          <w:rFonts w:ascii="Arial" w:eastAsia="Arial" w:hAnsi="Arial" w:cs="Arial"/>
+        </w:rPr>
+        <w:t>.</w:t>
       </w:r>
     </w:p>
     <w:p>
@@ -7578,7 +7769,49 @@
         <w:rPr>
           <w:rFonts w:ascii="Arial" w:eastAsia="Arial" w:hAnsi="Arial" w:cs="Arial"/>
         </w:rPr>
-        <w:t>Quem somos: A tela “Quem somos” deve conter a história e os ideais da empresa</w:t>
+        <w:t>Desempenho:</w:t>
+      </w:r>
+      <w:r>
+        <w:rPr>
+          <w:rFonts w:ascii="Arial" w:eastAsia="Arial" w:hAnsi="Arial" w:cs="Arial"/>
+        </w:rPr>
+        <w:t xml:space="preserve"> Atualização</w:t>
+      </w:r>
+      <w:r>
+        <w:rPr>
+          <w:rFonts w:ascii="Arial" w:eastAsia="Arial" w:hAnsi="Arial" w:cs="Arial"/>
+        </w:rPr>
+        <w:t xml:space="preserve"> </w:t>
+      </w:r>
+      <w:r>
+        <w:rPr>
+          <w:rFonts w:ascii="Arial" w:eastAsia="Arial" w:hAnsi="Arial" w:cs="Arial"/>
+        </w:rPr>
+        <w:t>rápida</w:t>
+      </w:r>
+      <w:r>
+        <w:rPr>
+          <w:rFonts w:ascii="Arial" w:eastAsia="Arial" w:hAnsi="Arial" w:cs="Arial"/>
+        </w:rPr>
+        <w:t xml:space="preserve"> e eficiente no site para melhor </w:t>
+      </w:r>
+      <w:r>
+        <w:rPr>
+          <w:rFonts w:ascii="Arial" w:eastAsia="Arial" w:hAnsi="Arial" w:cs="Arial"/>
+        </w:rPr>
+        <w:t>experiência</w:t>
+      </w:r>
+      <w:r>
+        <w:rPr>
+          <w:rFonts w:ascii="Arial" w:eastAsia="Arial" w:hAnsi="Arial" w:cs="Arial"/>
+        </w:rPr>
+        <w:t xml:space="preserve"> do </w:t>
+      </w:r>
+      <w:r>
+        <w:rPr>
+          <w:rFonts w:ascii="Arial" w:eastAsia="Arial" w:hAnsi="Arial" w:cs="Arial"/>
+        </w:rPr>
+        <w:t>usuário</w:t>
       </w:r>
       <w:r>
         <w:rPr>
@@ -7603,21 +7836,18 @@
           <w:ilvl w:val="1"/>
           <w:numId w:val="7"/>
         </w:numPr>
-        <w:rPr>
-          <w:rFonts w:ascii="Arial" w:eastAsia="Arial" w:hAnsi="Arial" w:cs="Arial"/>
-        </w:rPr>
-      </w:pPr>
-      <w:r>
-        <w:rPr>
-          <w:rFonts w:ascii="Arial" w:eastAsia="Arial" w:hAnsi="Arial" w:cs="Arial"/>
-        </w:rPr>
-        <w:t>Desempenho:</w:t>
-      </w:r>
-      <w:r>
-        <w:rPr>
-          <w:rFonts w:ascii="Arial" w:eastAsia="Arial" w:hAnsi="Arial" w:cs="Arial"/>
-        </w:rPr>
-        <w:t xml:space="preserve"> Atualização</w:t>
+      </w:pPr>
+      <w:r>
+        <w:rPr>
+          <w:rFonts w:ascii="Arial" w:eastAsia="Arial" w:hAnsi="Arial" w:cs="Arial"/>
+        </w:rPr>
+        <w:t>Responsividade</w:t>
+      </w:r>
+      <w:r>
+        <w:rPr>
+          <w:rFonts w:ascii="Arial" w:eastAsia="Arial" w:hAnsi="Arial" w:cs="Arial"/>
+        </w:rPr>
+        <w:t>:</w:t>
       </w:r>
       <w:r>
         <w:rPr>
@@ -7629,37 +7859,34 @@
         <w:rPr>
           <w:rFonts w:ascii="Arial" w:eastAsia="Arial" w:hAnsi="Arial" w:cs="Arial"/>
         </w:rPr>
-        <w:t>rápida</w:t>
-      </w:r>
-      <w:r>
-        <w:rPr>
-          <w:rFonts w:ascii="Arial" w:eastAsia="Arial" w:hAnsi="Arial" w:cs="Arial"/>
-        </w:rPr>
-        <w:t xml:space="preserve"> e eficiente no site para melhor </w:t>
-      </w:r>
-      <w:r>
-        <w:rPr>
-          <w:rFonts w:ascii="Arial" w:eastAsia="Arial" w:hAnsi="Arial" w:cs="Arial"/>
-        </w:rPr>
-        <w:t>experiência</w:t>
-      </w:r>
-      <w:r>
-        <w:rPr>
-          <w:rFonts w:ascii="Arial" w:eastAsia="Arial" w:hAnsi="Arial" w:cs="Arial"/>
-        </w:rPr>
-        <w:t xml:space="preserve"> do </w:t>
-      </w:r>
-      <w:r>
-        <w:rPr>
-          <w:rFonts w:ascii="Arial" w:eastAsia="Arial" w:hAnsi="Arial" w:cs="Arial"/>
-        </w:rPr>
-        <w:t>usuário</w:t>
-      </w:r>
-      <w:r>
-        <w:rPr>
-          <w:rFonts w:ascii="Arial" w:eastAsia="Arial" w:hAnsi="Arial" w:cs="Arial"/>
-        </w:rPr>
-        <w:t>.</w:t>
+        <w:t>Interface intuitiva</w:t>
+      </w:r>
+      <w:r>
+        <w:rPr>
+          <w:rFonts w:ascii="Arial" w:eastAsia="Arial" w:hAnsi="Arial" w:cs="Arial"/>
+        </w:rPr>
+        <w:t xml:space="preserve"> </w:t>
+      </w:r>
+      <w:r>
+        <w:rPr>
+          <w:rFonts w:ascii="Arial" w:hAnsi="Arial" w:cs="Arial"/>
+        </w:rPr>
+        <w:t xml:space="preserve">e visualmente agradável </w:t>
+      </w:r>
+      <w:r>
+        <w:rPr>
+          <w:rFonts w:ascii="Arial" w:eastAsia="Arial" w:hAnsi="Arial" w:cs="Arial"/>
+        </w:rPr>
+        <w:t>compatível</w:t>
+      </w:r>
+      <w:r>
+        <w:rPr>
+          <w:rFonts w:ascii="Arial" w:eastAsia="Arial" w:hAnsi="Arial" w:cs="Arial"/>
+        </w:rPr>
+        <w:t xml:space="preserve"> com diferentes dispositivos </w:t>
+      </w:r>
+      <w:r>
+        <w:t>(desktop, tablet, smartphone).</w:t>
       </w:r>
     </w:p>
     <w:p>
@@ -7683,7 +7910,7 @@
         <w:rPr>
           <w:rFonts w:ascii="Arial" w:eastAsia="Arial" w:hAnsi="Arial" w:cs="Arial"/>
         </w:rPr>
-        <w:t>Responsividade</w:t>
+        <w:t>Segurança</w:t>
       </w:r>
       <w:r>
         <w:rPr>
@@ -7701,7 +7928,25 @@
         <w:rPr>
           <w:rFonts w:ascii="Arial" w:eastAsia="Arial" w:hAnsi="Arial" w:cs="Arial"/>
         </w:rPr>
-        <w:t>Interface intuitiva</w:t>
+        <w:t>Proteção</w:t>
+      </w:r>
+      <w:r>
+        <w:rPr>
+          <w:rFonts w:ascii="Arial" w:eastAsia="Arial" w:hAnsi="Arial" w:cs="Arial"/>
+        </w:rPr>
+        <w:t xml:space="preserve"> contra acessos </w:t>
+      </w:r>
+      <w:r>
+        <w:rPr>
+          <w:rFonts w:ascii="Arial" w:eastAsia="Arial" w:hAnsi="Arial" w:cs="Arial"/>
+        </w:rPr>
+        <w:t>não</w:t>
+      </w:r>
+      <w:r>
+        <w:rPr>
+          <w:rFonts w:ascii="Arial" w:eastAsia="Arial" w:hAnsi="Arial" w:cs="Arial"/>
+        </w:rPr>
+        <w:t xml:space="preserve"> autorizados e perda de dados</w:t>
       </w:r>
       <w:r>
         <w:rPr>
@@ -7711,24 +7956,21 @@
       </w:r>
       <w:r>
         <w:rPr>
-          <w:rFonts w:ascii="Arial" w:hAnsi="Arial" w:cs="Arial"/>
-        </w:rPr>
-        <w:t xml:space="preserve">e visualmente agradável </w:t>
-      </w:r>
-      <w:r>
-        <w:rPr>
-          <w:rFonts w:ascii="Arial" w:eastAsia="Arial" w:hAnsi="Arial" w:cs="Arial"/>
-        </w:rPr>
-        <w:t>compatível</w:t>
-      </w:r>
-      <w:r>
-        <w:rPr>
-          <w:rFonts w:ascii="Arial" w:eastAsia="Arial" w:hAnsi="Arial" w:cs="Arial"/>
-        </w:rPr>
-        <w:t xml:space="preserve"> com diferentes dispositivos </w:t>
-      </w:r>
-      <w:r>
-        <w:t>(desktop, tablet, smartphone).</w:t>
+          <w:rFonts w:ascii="Arial" w:eastAsia="Arial" w:hAnsi="Arial" w:cs="Arial"/>
+        </w:rPr>
+        <w:t>ou possíveis</w:t>
+      </w:r>
+      <w:r>
+        <w:rPr>
+          <w:rFonts w:ascii="Arial" w:eastAsia="Arial" w:hAnsi="Arial" w:cs="Arial"/>
+        </w:rPr>
+        <w:t xml:space="preserve"> vulnerabilidades</w:t>
+      </w:r>
+      <w:r>
+        <w:rPr>
+          <w:rFonts w:ascii="Arial" w:eastAsia="Arial" w:hAnsi="Arial" w:cs="Arial"/>
+        </w:rPr>
+        <w:t>.</w:t>
       </w:r>
     </w:p>
     <w:p>
@@ -7749,79 +7991,13 @@
         </w:numPr>
       </w:pPr>
       <w:r>
-        <w:rPr>
-          <w:rFonts w:ascii="Arial" w:eastAsia="Arial" w:hAnsi="Arial" w:cs="Arial"/>
-        </w:rPr>
-        <w:t>Segurança</w:t>
-      </w:r>
-      <w:r>
-        <w:rPr>
-          <w:rFonts w:ascii="Arial" w:eastAsia="Arial" w:hAnsi="Arial" w:cs="Arial"/>
-        </w:rPr>
-        <w:t>:</w:t>
-      </w:r>
-      <w:r>
-        <w:rPr>
-          <w:rFonts w:ascii="Arial" w:eastAsia="Arial" w:hAnsi="Arial" w:cs="Arial"/>
-        </w:rPr>
-        <w:t xml:space="preserve"> </w:t>
-      </w:r>
-      <w:r>
-        <w:rPr>
-          <w:rFonts w:ascii="Arial" w:eastAsia="Arial" w:hAnsi="Arial" w:cs="Arial"/>
-        </w:rPr>
-        <w:t>Proteção</w:t>
-      </w:r>
-      <w:r>
-        <w:rPr>
-          <w:rFonts w:ascii="Arial" w:eastAsia="Arial" w:hAnsi="Arial" w:cs="Arial"/>
-        </w:rPr>
-        <w:t xml:space="preserve"> contra acessos </w:t>
-      </w:r>
-      <w:r>
-        <w:rPr>
-          <w:rFonts w:ascii="Arial" w:eastAsia="Arial" w:hAnsi="Arial" w:cs="Arial"/>
-        </w:rPr>
-        <w:t>não</w:t>
-      </w:r>
-      <w:r>
-        <w:rPr>
-          <w:rFonts w:ascii="Arial" w:eastAsia="Arial" w:hAnsi="Arial" w:cs="Arial"/>
-        </w:rPr>
-        <w:t xml:space="preserve"> autorizados e perda de dados</w:t>
-      </w:r>
-      <w:r>
-        <w:rPr>
-          <w:rFonts w:ascii="Arial" w:eastAsia="Arial" w:hAnsi="Arial" w:cs="Arial"/>
-        </w:rPr>
-        <w:t xml:space="preserve"> </w:t>
-      </w:r>
-      <w:r>
-        <w:rPr>
-          <w:rFonts w:ascii="Arial" w:eastAsia="Arial" w:hAnsi="Arial" w:cs="Arial"/>
-        </w:rPr>
-        <w:t>ou possíveis</w:t>
-      </w:r>
-      <w:r>
-        <w:rPr>
-          <w:rFonts w:ascii="Arial" w:eastAsia="Arial" w:hAnsi="Arial" w:cs="Arial"/>
-        </w:rPr>
-        <w:t xml:space="preserve"> vulnerabilidades</w:t>
-      </w:r>
-      <w:r>
-        <w:rPr>
-          <w:rFonts w:ascii="Arial" w:eastAsia="Arial" w:hAnsi="Arial" w:cs="Arial"/>
-        </w:rPr>
-        <w:t>.</w:t>
+        <w:t>Alertas de alteração constante de temperatura.</w:t>
       </w:r>
     </w:p>
     <w:p>
       <w:pPr>
         <w:pStyle w:val="PargrafodaLista"/>
         <w:ind w:left="1440"/>
-        <w:rPr>
-          <w:rFonts w:ascii="Arial" w:eastAsia="Arial" w:hAnsi="Arial" w:cs="Arial"/>
-        </w:rPr>
       </w:pPr>
     </w:p>
     <w:p>
@@ -7831,15 +8007,30 @@
           <w:ilvl w:val="1"/>
           <w:numId w:val="7"/>
         </w:numPr>
-      </w:pPr>
-      <w:r>
-        <w:t>Alertas de alteração constante de temperatura.</w:t>
+        <w:rPr>
+          <w:rFonts w:ascii="Arial" w:eastAsia="Arial" w:hAnsi="Arial" w:cs="Arial"/>
+        </w:rPr>
+      </w:pPr>
+      <w:r>
+        <w:rPr>
+          <w:rFonts w:ascii="Arial" w:eastAsia="Arial" w:hAnsi="Arial" w:cs="Arial"/>
+        </w:rPr>
+        <w:t>Designer, cores e imagens para estilização do site</w:t>
+      </w:r>
+      <w:r>
+        <w:rPr>
+          <w:rFonts w:ascii="Arial" w:eastAsia="Arial" w:hAnsi="Arial" w:cs="Arial"/>
+        </w:rPr>
+        <w:t>.</w:t>
       </w:r>
     </w:p>
     <w:p>
       <w:pPr>
         <w:pStyle w:val="PargrafodaLista"/>
         <w:ind w:left="1440"/>
+        <w:rPr>
+          <w:rFonts w:ascii="Arial" w:eastAsia="Arial" w:hAnsi="Arial" w:cs="Arial"/>
+        </w:rPr>
       </w:pPr>
     </w:p>
     <w:p>
@@ -7857,39 +8048,6 @@
         <w:rPr>
           <w:rFonts w:ascii="Arial" w:eastAsia="Arial" w:hAnsi="Arial" w:cs="Arial"/>
         </w:rPr>
-        <w:t>Designer, cores e imagens para estilização do site</w:t>
-      </w:r>
-      <w:r>
-        <w:rPr>
-          <w:rFonts w:ascii="Arial" w:eastAsia="Arial" w:hAnsi="Arial" w:cs="Arial"/>
-        </w:rPr>
-        <w:t>.</w:t>
-      </w:r>
-    </w:p>
-    <w:p>
-      <w:pPr>
-        <w:pStyle w:val="PargrafodaLista"/>
-        <w:ind w:left="1440"/>
-        <w:rPr>
-          <w:rFonts w:ascii="Arial" w:eastAsia="Arial" w:hAnsi="Arial" w:cs="Arial"/>
-        </w:rPr>
-      </w:pPr>
-    </w:p>
-    <w:p>
-      <w:pPr>
-        <w:pStyle w:val="PargrafodaLista"/>
-        <w:numPr>
-          <w:ilvl w:val="1"/>
-          <w:numId w:val="7"/>
-        </w:numPr>
-        <w:rPr>
-          <w:rFonts w:ascii="Arial" w:eastAsia="Arial" w:hAnsi="Arial" w:cs="Arial"/>
-        </w:rPr>
-      </w:pPr>
-      <w:r>
-        <w:rPr>
-          <w:rFonts w:ascii="Arial" w:eastAsia="Arial" w:hAnsi="Arial" w:cs="Arial"/>
-        </w:rPr>
         <w:t>Criptografia das senhas: Mantendo a segurança dos usuários, criptografando a senha antes do armazenamento no banco de dados</w:t>
       </w:r>
     </w:p>
@@ -8044,6 +8202,7 @@
         <w:rPr>
           <w:rFonts w:ascii="Arial" w:hAnsi="Arial" w:cs="Arial"/>
         </w:rPr>
+        <w:lastRenderedPageBreak/>
         <w:t>Cadastro e Login: Assume-se que o usuário realizará o cadastro e login no site institucional, fornecendo informações precisas e atualizadas.</w:t>
       </w:r>
     </w:p>
@@ -8296,42 +8455,19 @@
         <w:rPr>
           <w:rFonts w:ascii="Arial" w:hAnsi="Arial" w:cs="Arial"/>
         </w:rPr>
-        <w:t>Leitura do manual para manutenção: Assume-se que antes de fazer a manutenção o cliente ou o prestador de serviço se atentarão a leitura do manual, com o intuito de entenderem claramente como fazer a manutenção do sensor HS04 de forma correta.</w:t>
-      </w:r>
-    </w:p>
-    <w:p>
-      <w:pPr>
-        <w:pStyle w:val="PargrafodaLista"/>
-        <w:rPr>
-          <w:rFonts w:ascii="Arial" w:hAnsi="Arial" w:cs="Arial"/>
-        </w:rPr>
-      </w:pPr>
-    </w:p>
-    <w:p>
-      <w:pPr>
-        <w:pStyle w:val="PargrafodaLista"/>
-        <w:rPr>
-          <w:rFonts w:ascii="Arial" w:hAnsi="Arial" w:cs="Arial"/>
-        </w:rPr>
-      </w:pPr>
-    </w:p>
-    <w:p>
-      <w:pPr>
-        <w:pStyle w:val="Ttulo3"/>
-      </w:pPr>
-      <w:bookmarkStart w:id="21" w:name="_Toc200020727"/>
-      <w:r>
-        <w:t>Riscos e Restrições</w:t>
-      </w:r>
-      <w:bookmarkEnd w:id="21"/>
-      <w:r>
-        <w:t xml:space="preserve"> </w:t>
-      </w:r>
-    </w:p>
-    <w:p>
-      <w:pPr>
-        <w:pStyle w:val="PargrafodaLista"/>
-        <w:ind w:left="1440"/>
+        <w:t xml:space="preserve">Leitura do manual para manutenção: Assume-se que antes de fazer a manutenção o cliente ou o prestador de serviço se atentarão a leitura do manual, com o intuito de entenderem </w:t>
+      </w:r>
+      <w:r>
+        <w:rPr>
+          <w:rFonts w:ascii="Arial" w:hAnsi="Arial" w:cs="Arial"/>
+        </w:rPr>
+        <w:lastRenderedPageBreak/>
+        <w:t>claramente como fazer a manutenção do sensor HS04 de forma correta.</w:t>
+      </w:r>
+    </w:p>
+    <w:p>
+      <w:pPr>
+        <w:pStyle w:val="PargrafodaLista"/>
         <w:rPr>
           <w:rFonts w:ascii="Arial" w:hAnsi="Arial" w:cs="Arial"/>
         </w:rPr>
@@ -8352,6 +8488,76 @@
         <w:rPr>
           <w:rFonts w:ascii="Arial" w:hAnsi="Arial" w:cs="Arial"/>
         </w:rPr>
+        <w:t xml:space="preserve">Assume-se que ao acontecer qualquer oscilação ou problema no site o cliente busque assistência através da nossa ferramenta de suporte </w:t>
+      </w:r>
+      <w:proofErr w:type="spellStart"/>
+      <w:r>
+        <w:rPr>
+          <w:rFonts w:ascii="Arial" w:hAnsi="Arial" w:cs="Arial"/>
+        </w:rPr>
+        <w:t>helpdesk</w:t>
+      </w:r>
+      <w:proofErr w:type="spellEnd"/>
+      <w:r>
+        <w:rPr>
+          <w:rFonts w:ascii="Arial" w:hAnsi="Arial" w:cs="Arial"/>
+        </w:rPr>
+        <w:t>.</w:t>
+      </w:r>
+    </w:p>
+    <w:p>
+      <w:pPr>
+        <w:pStyle w:val="PargrafodaLista"/>
+        <w:rPr>
+          <w:rFonts w:ascii="Arial" w:hAnsi="Arial" w:cs="Arial"/>
+        </w:rPr>
+      </w:pPr>
+    </w:p>
+    <w:p>
+      <w:pPr>
+        <w:pStyle w:val="PargrafodaLista"/>
+        <w:rPr>
+          <w:rFonts w:ascii="Arial" w:hAnsi="Arial" w:cs="Arial"/>
+        </w:rPr>
+      </w:pPr>
+    </w:p>
+    <w:p>
+      <w:pPr>
+        <w:pStyle w:val="Ttulo3"/>
+      </w:pPr>
+      <w:bookmarkStart w:id="21" w:name="_Toc200020727"/>
+      <w:r>
+        <w:t>Riscos e Restrições</w:t>
+      </w:r>
+      <w:bookmarkEnd w:id="21"/>
+      <w:r>
+        <w:t xml:space="preserve"> </w:t>
+      </w:r>
+    </w:p>
+    <w:p>
+      <w:pPr>
+        <w:pStyle w:val="PargrafodaLista"/>
+        <w:ind w:left="1440"/>
+        <w:rPr>
+          <w:rFonts w:ascii="Arial" w:hAnsi="Arial" w:cs="Arial"/>
+        </w:rPr>
+      </w:pPr>
+    </w:p>
+    <w:p>
+      <w:pPr>
+        <w:pStyle w:val="PargrafodaLista"/>
+        <w:numPr>
+          <w:ilvl w:val="1"/>
+          <w:numId w:val="8"/>
+        </w:numPr>
+        <w:rPr>
+          <w:rFonts w:ascii="Arial" w:hAnsi="Arial" w:cs="Arial"/>
+        </w:rPr>
+      </w:pPr>
+      <w:r>
+        <w:rPr>
+          <w:rFonts w:ascii="Arial" w:hAnsi="Arial" w:cs="Arial"/>
+        </w:rPr>
         <w:t xml:space="preserve">Riscos </w:t>
       </w:r>
     </w:p>
@@ -8625,6 +8831,7 @@
         <w:rPr>
           <w:rFonts w:ascii="Arial" w:hAnsi="Arial" w:cs="Arial"/>
         </w:rPr>
+        <w:lastRenderedPageBreak/>
         <w:t>Tamanho e Espaço: Dependendo do tamanho e espaço do terrário pode haver dificuldades e limitações em instalar os sensores</w:t>
       </w:r>
       <w:r>
@@ -9101,7 +9308,6 @@
       </w:pPr>
       <w:bookmarkStart w:id="24" w:name="_Toc200020730"/>
       <w:r>
-        <w:lastRenderedPageBreak/>
         <w:t>Exclusões:</w:t>
       </w:r>
       <w:bookmarkEnd w:id="24"/>
@@ -9478,6 +9684,7 @@
       </w:pPr>
       <w:bookmarkStart w:id="25" w:name="_Toc200020731"/>
       <w:r>
+        <w:lastRenderedPageBreak/>
         <w:t>Fluxogramas</w:t>
       </w:r>
       <w:r>
@@ -9534,7 +9741,6 @@
         <w:rPr>
           <w:noProof/>
         </w:rPr>
-        <w:lastRenderedPageBreak/>
         <w:drawing>
           <wp:inline distT="0" distB="0" distL="0" distR="0" wp14:anchorId="57AC51ED" wp14:editId="46FA498B">
             <wp:extent cx="5400040" cy="2680335"/>
@@ -9786,7 +9992,6 @@
         <w:rPr>
           <w:noProof/>
         </w:rPr>
-        <w:lastRenderedPageBreak/>
         <w:drawing>
           <wp:inline distT="0" distB="0" distL="0" distR="0" wp14:anchorId="27CE3447" wp14:editId="66B92759">
             <wp:extent cx="3323743" cy="6644640"/>
@@ -9901,9 +10106,16 @@
         <w:rPr>
           <w:rFonts w:ascii="Arial" w:hAnsi="Arial" w:cs="Arial"/>
         </w:rPr>
-        <w:lastRenderedPageBreak/>
-        <w:t>Gráfico do Burndown</w:t>
-      </w:r>
+        <w:t xml:space="preserve">Gráfico do </w:t>
+      </w:r>
+      <w:proofErr w:type="spellStart"/>
+      <w:r>
+        <w:rPr>
+          <w:rFonts w:ascii="Arial" w:hAnsi="Arial" w:cs="Arial"/>
+        </w:rPr>
+        <w:t>Burndown</w:t>
+      </w:r>
+      <w:proofErr w:type="spellEnd"/>
     </w:p>
     <w:p>
       <w:pPr>
@@ -10241,7 +10453,6 @@
       </w:pPr>
       <w:bookmarkStart w:id="26" w:name="_Toc200020732"/>
       <w:r>
-        <w:lastRenderedPageBreak/>
         <w:t>BIBLIOGRAFIA</w:t>
       </w:r>
       <w:bookmarkEnd w:id="26"/>
@@ -11138,15 +11349,7 @@
             <w:rStyle w:val="Hyperlink"/>
             <w:rFonts w:ascii="Arial" w:eastAsia="Arial" w:hAnsi="Arial" w:cs="Arial"/>
           </w:rPr>
-          <w:t>https://jornal.usp.br/ciencias/sistema-que-controla-clima-de-aviario-pode-evitar-perdas-na-producao-de-</w:t>
-        </w:r>
-        <w:r>
-          <w:rPr>
-            <w:rStyle w:val="Hyperlink"/>
-            <w:rFonts w:ascii="Arial" w:eastAsia="Arial" w:hAnsi="Arial" w:cs="Arial"/>
-          </w:rPr>
-          <w:lastRenderedPageBreak/>
-          <w:t>frangos/#:~:text=Sistema%20que%20controla%20clima%20de,de%20frangos%20%E2%80%93%20Jornal%20da%20USP</w:t>
+          <w:t>https://jornal.usp.br/ciencias/sistema-que-controla-clima-de-aviario-pode-evitar-perdas-na-producao-de-frangos/#:~:text=Sistema%20que%20controla%20clima%20de,de%20frangos%20%E2%80%93%20Jornal%20da%20USP</w:t>
         </w:r>
       </w:hyperlink>
     </w:p>
@@ -11470,7 +11673,7 @@
     <mc:AlternateContent>
       <mc:Choice Requires="v">
         <w:pict>
-          <v:shapetype w14:anchorId="42895278" id="_x0000_t75" coordsize="21600,21600" o:spt="75" o:preferrelative="t" path="m@4@5l@4@11@9@11@9@5xe" filled="f" stroked="f">
+          <v:shapetype w14:anchorId="08F3E59C" id="_x0000_t75" coordsize="21600,21600" o:spt="75" o:preferrelative="t" path="m@4@5l@4@11@9@11@9@5xe" filled="f" stroked="f">
             <v:stroke joinstyle="miter"/>
             <v:formulas>
               <v:f eqn="if lineDrawn pixelLineWidth 0"/>
@@ -11489,17 +11692,17 @@
             <v:path o:extrusionok="f" gradientshapeok="t" o:connecttype="rect"/>
             <o:lock v:ext="edit" aspectratio="t"/>
           </v:shapetype>
-          <v:shape id="Imagem 602447321" o:spid="_x0000_i1025" type="#_x0000_t75" style="width:1023.75pt;height:499.5pt;visibility:visible;mso-wrap-style:square">
+          <v:shape id="Imagem 1005309189" o:spid="_x0000_i1025" type="#_x0000_t75" style="width:1023.75pt;height:499.5pt;visibility:visible;mso-wrap-style:square">
             <v:imagedata r:id="rId1" o:title=""/>
           </v:shape>
         </w:pict>
       </mc:Choice>
       <mc:Fallback>
         <w:drawing>
-          <wp:inline distT="0" distB="0" distL="0" distR="0" wp14:anchorId="4437276F" wp14:editId="12F09CD4">
+          <wp:inline distT="0" distB="0" distL="0" distR="0" wp14:anchorId="5CD2DA0A" wp14:editId="2003966A">
             <wp:extent cx="13001625" cy="6343650"/>
             <wp:effectExtent l="0" t="0" r="0" b="0"/>
-            <wp:docPr id="602447321" name="Imagem 602447321"/>
+            <wp:docPr id="1005309189" name="Imagem 1005309189"/>
             <wp:cNvGraphicFramePr>
               <a:graphicFrameLocks xmlns:a="http://schemas.openxmlformats.org/drawingml/2006/main" noChangeAspect="1"/>
             </wp:cNvGraphicFramePr>
@@ -11550,17 +11753,17 @@
     <mc:AlternateContent>
       <mc:Choice Requires="v">
         <w:pict>
-          <v:shape w14:anchorId="247AC1A7" id="Imagem 884612688" o:spid="_x0000_i1025" type="#_x0000_t75" style="width:489pt;height:456pt;visibility:visible;mso-wrap-style:square">
+          <v:shape w14:anchorId="1D9B2A2B" id="Imagem 907477262" o:spid="_x0000_i1025" type="#_x0000_t75" style="width:489pt;height:456pt;visibility:visible;mso-wrap-style:square">
             <v:imagedata r:id="rId3" o:title=""/>
           </v:shape>
         </w:pict>
       </mc:Choice>
       <mc:Fallback>
         <w:drawing>
-          <wp:inline distT="0" distB="0" distL="0" distR="0" wp14:anchorId="33BD19C7" wp14:editId="7892B9F0">
+          <wp:inline distT="0" distB="0" distL="0" distR="0" wp14:anchorId="44AE1FBF" wp14:editId="6704C7EA">
             <wp:extent cx="6210300" cy="5791200"/>
             <wp:effectExtent l="0" t="0" r="0" b="0"/>
-            <wp:docPr id="884612688" name="Imagem 884612688"/>
+            <wp:docPr id="907477262" name="Imagem 907477262"/>
             <wp:cNvGraphicFramePr>
               <a:graphicFrameLocks xmlns:a="http://schemas.openxmlformats.org/drawingml/2006/main" noChangeAspect="1"/>
             </wp:cNvGraphicFramePr>
@@ -11611,17 +11814,17 @@
     <mc:AlternateContent>
       <mc:Choice Requires="v">
         <w:pict>
-          <v:shape w14:anchorId="357A163E" id="Imagem 193108580" o:spid="_x0000_i1025" type="#_x0000_t75" style="width:449.25pt;height:446.25pt;visibility:visible;mso-wrap-style:square">
+          <v:shape w14:anchorId="71FDCA83" id="Imagem 993000321" o:spid="_x0000_i1025" type="#_x0000_t75" style="width:449.25pt;height:446.25pt;visibility:visible;mso-wrap-style:square">
             <v:imagedata r:id="rId5" o:title=""/>
           </v:shape>
         </w:pict>
       </mc:Choice>
       <mc:Fallback>
         <w:drawing>
-          <wp:inline distT="0" distB="0" distL="0" distR="0" wp14:anchorId="2FF41371" wp14:editId="419A9537">
+          <wp:inline distT="0" distB="0" distL="0" distR="0" wp14:anchorId="3D763A91" wp14:editId="7BB1AF5A">
             <wp:extent cx="5705475" cy="5667375"/>
             <wp:effectExtent l="0" t="0" r="0" b="0"/>
-            <wp:docPr id="193108580" name="Imagem 193108580"/>
+            <wp:docPr id="993000321" name="Imagem 993000321"/>
             <wp:cNvGraphicFramePr>
               <a:graphicFrameLocks xmlns:a="http://schemas.openxmlformats.org/drawingml/2006/main" noChangeAspect="1"/>
             </wp:cNvGraphicFramePr>
@@ -11672,17 +11875,17 @@
     <mc:AlternateContent>
       <mc:Choice Requires="v">
         <w:pict>
-          <v:shape w14:anchorId="08D2E617" id="Imagem 325850582" o:spid="_x0000_i1025" type="#_x0000_t75" style="width:672pt;height:669pt;visibility:visible;mso-wrap-style:square">
+          <v:shape w14:anchorId="432F4A5E" id="Imagem 1621113274" o:spid="_x0000_i1025" type="#_x0000_t75" style="width:672pt;height:669pt;visibility:visible;mso-wrap-style:square">
             <v:imagedata r:id="rId7" o:title=""/>
           </v:shape>
         </w:pict>
       </mc:Choice>
       <mc:Fallback>
         <w:drawing>
-          <wp:inline distT="0" distB="0" distL="0" distR="0" wp14:anchorId="625B3D8A" wp14:editId="6154B9D0">
+          <wp:inline distT="0" distB="0" distL="0" distR="0" wp14:anchorId="6AA1185D" wp14:editId="41308D9D">
             <wp:extent cx="8534400" cy="8496300"/>
             <wp:effectExtent l="0" t="0" r="0" b="0"/>
-            <wp:docPr id="325850582" name="Imagem 325850582"/>
+            <wp:docPr id="1621113274" name="Imagem 1621113274"/>
             <wp:cNvGraphicFramePr>
               <a:graphicFrameLocks xmlns:a="http://schemas.openxmlformats.org/drawingml/2006/main" noChangeAspect="1"/>
             </wp:cNvGraphicFramePr>
@@ -11733,17 +11936,17 @@
     <mc:AlternateContent>
       <mc:Choice Requires="v">
         <w:pict>
-          <v:shape w14:anchorId="6D4C6925" id="Imagem 1661294267" o:spid="_x0000_i1025" type="#_x0000_t75" style="width:1344pt;height:1338pt;visibility:visible;mso-wrap-style:square">
+          <v:shape w14:anchorId="081CD8A8" id="Imagem 316415066" o:spid="_x0000_i1025" type="#_x0000_t75" style="width:1344pt;height:1338pt;visibility:visible;mso-wrap-style:square">
             <v:imagedata r:id="rId9" o:title=""/>
           </v:shape>
         </w:pict>
       </mc:Choice>
       <mc:Fallback>
         <w:drawing>
-          <wp:inline distT="0" distB="0" distL="0" distR="0" wp14:anchorId="0A6942DF" wp14:editId="0337247B">
+          <wp:inline distT="0" distB="0" distL="0" distR="0" wp14:anchorId="7EB5941A" wp14:editId="16FFA202">
             <wp:extent cx="17068800" cy="16992600"/>
             <wp:effectExtent l="0" t="0" r="0" b="0"/>
-            <wp:docPr id="1661294267" name="Imagem 1661294267"/>
+            <wp:docPr id="316415066" name="Imagem 316415066"/>
             <wp:cNvGraphicFramePr>
               <a:graphicFrameLocks xmlns:a="http://schemas.openxmlformats.org/drawingml/2006/main" noChangeAspect="1"/>
             </wp:cNvGraphicFramePr>

</xml_diff>